<commit_message>
Schema and DFD L0 updated
</commit_message>
<xml_diff>
--- a/Proposal/Proposal Farmo.docx
+++ b/Proposal/Proposal Farmo.docx
@@ -237,19 +237,7 @@
         <w:rPr>
           <w:rFonts w:cs="Times New Roman"/>
         </w:rPr>
-        <w:t>T</w:t>
-      </w:r>
-      <w:r>
-        <w:rPr>
-          <w:rFonts w:cs="Times New Roman"/>
-        </w:rPr>
-        <w:t>o enable farmers to list and sell crops via a mobile app</w:t>
-      </w:r>
-      <w:r>
-        <w:rPr>
-          <w:rFonts w:cs="Times New Roman"/>
-        </w:rPr>
-        <w:t>.</w:t>
+        <w:t>To enable farmers to list and sell crops via a mobile app.</w:t>
       </w:r>
     </w:p>
     <w:p>
@@ -267,13 +255,7 @@
         <w:rPr>
           <w:rFonts w:cs="Times New Roman"/>
         </w:rPr>
-        <w:t>To allow consumers to make payments securely using wallets or banks</w:t>
-      </w:r>
-      <w:r>
-        <w:rPr>
-          <w:rFonts w:cs="Times New Roman"/>
-        </w:rPr>
-        <w:t>.</w:t>
+        <w:t>To allow consumers to make payments securely using wallets or banks.</w:t>
       </w:r>
     </w:p>
     <w:p>
@@ -2254,10 +2236,10 @@
           <w:sz w:val="28"/>
         </w:rPr>
         <w:drawing>
-          <wp:inline distT="0" distB="0" distL="0" distR="0" wp14:anchorId="014F3ABE" wp14:editId="33086515">
-            <wp:extent cx="5988050" cy="7166051"/>
+          <wp:inline distT="0" distB="0" distL="0" distR="0" wp14:anchorId="391DD22C" wp14:editId="6EB8D5E1">
+            <wp:extent cx="5274310" cy="6085205"/>
             <wp:effectExtent l="0" t="0" r="0" b="0"/>
-            <wp:docPr id="1835541800" name="Picture 1"/>
+            <wp:docPr id="2006292416" name="Picture 2"/>
             <wp:cNvGraphicFramePr>
               <a:graphicFrameLocks xmlns:a="http://schemas.openxmlformats.org/drawingml/2006/main" noChangeAspect="1"/>
             </wp:cNvGraphicFramePr>
@@ -2265,11 +2247,11 @@
               <a:graphicData uri="http://schemas.openxmlformats.org/drawingml/2006/picture">
                 <pic:pic xmlns:pic="http://schemas.openxmlformats.org/drawingml/2006/picture">
                   <pic:nvPicPr>
-                    <pic:cNvPr id="1835541800" name="Picture 1835541800"/>
+                    <pic:cNvPr id="2006292416" name="Picture 2006292416"/>
                     <pic:cNvPicPr/>
                   </pic:nvPicPr>
                   <pic:blipFill>
-                    <a:blip r:embed="rId11">
+                    <a:blip r:embed="rId11" cstate="print">
                       <a:extLst>
                         <a:ext uri="{28A0092B-C50C-407E-A947-70E740481C1C}">
                           <a14:useLocalDpi xmlns:a14="http://schemas.microsoft.com/office/drawing/2010/main" val="0"/>
@@ -2283,7 +2265,7 @@
                   <pic:spPr>
                     <a:xfrm>
                       <a:off x="0" y="0"/>
-                      <a:ext cx="5993941" cy="7173101"/>
+                      <a:ext cx="5274310" cy="6085205"/>
                     </a:xfrm>
                     <a:prstGeom prst="rect">
                       <a:avLst/>
@@ -2613,13 +2595,12 @@
       <w:r>
         <w:rPr>
           <w:noProof/>
-          <w:lang w:bidi="ar-SA"/>
         </w:rPr>
         <w:drawing>
-          <wp:inline distT="0" distB="0" distL="0" distR="0" wp14:anchorId="732001C9" wp14:editId="246EAF7A">
-            <wp:extent cx="4137434" cy="3527230"/>
-            <wp:effectExtent l="0" t="0" r="0" b="0"/>
-            <wp:docPr id="1182152958" name="Picture 1"/>
+          <wp:inline distT="0" distB="0" distL="0" distR="0" wp14:anchorId="3C983811" wp14:editId="48E75BC8">
+            <wp:extent cx="5274310" cy="4566920"/>
+            <wp:effectExtent l="0" t="0" r="2540" b="5080"/>
+            <wp:docPr id="1418169135" name="Picture 3"/>
             <wp:cNvGraphicFramePr>
               <a:graphicFrameLocks xmlns:a="http://schemas.openxmlformats.org/drawingml/2006/main" noChangeAspect="1"/>
             </wp:cNvGraphicFramePr>
@@ -2627,7 +2608,7 @@
               <a:graphicData uri="http://schemas.openxmlformats.org/drawingml/2006/picture">
                 <pic:pic xmlns:pic="http://schemas.openxmlformats.org/drawingml/2006/picture">
                   <pic:nvPicPr>
-                    <pic:cNvPr id="1182152958" name="Picture 1182152958"/>
+                    <pic:cNvPr id="1418169135" name="Picture 1418169135"/>
                     <pic:cNvPicPr/>
                   </pic:nvPicPr>
                   <pic:blipFill>
@@ -2645,7 +2626,7 @@
                   <pic:spPr>
                     <a:xfrm>
                       <a:off x="0" y="0"/>
-                      <a:ext cx="4142807" cy="3531811"/>
+                      <a:ext cx="5274310" cy="4566920"/>
                     </a:xfrm>
                     <a:prstGeom prst="rect">
                       <a:avLst/>
@@ -9786,6 +9767,7 @@
   <w:style w:type="character" w:default="1" w:styleId="DefaultParagraphFont">
     <w:name w:val="Default Paragraph Font"/>
     <w:uiPriority w:val="1"/>
+    <w:semiHidden/>
     <w:unhideWhenUsed/>
   </w:style>
   <w:style w:type="table" w:default="1" w:styleId="TableNormal">
@@ -10267,17 +10249,6 @@
 </file>
 
 <file path=customXml/item1.xml><?xml version="1.0" encoding="utf-8"?>
-<s:customData xmlns="http://www.wps.cn/officeDocument/2013/wpsCustomData" xmlns:s="http://www.wps.cn/officeDocument/2013/wpsCustomData">
-  <customSectProps>
-    <customSectPr/>
-  </customSectProps>
-  <customShpExts>
-    <customShpInfo spid="_x0000_s1026" textRotate="1"/>
-  </customShpExts>
-</s:customData>
-</file>
-
-<file path=customXml/item2.xml><?xml version="1.0" encoding="utf-8"?>
 <b:Sources xmlns:b="http://schemas.openxmlformats.org/officeDocument/2006/bibliography" xmlns="http://schemas.openxmlformats.org/officeDocument/2006/bibliography" SelectedStyle="\IEEE2006OfficeOnline.xsl" StyleName="IEEE" Version="2006">
   <b:Source>
     <b:Tag>Nep25</b:Tag>
@@ -10404,18 +10375,29 @@
 </b:Sources>
 </file>
 
+<file path=customXml/item2.xml><?xml version="1.0" encoding="utf-8"?>
+<s:customData xmlns="http://www.wps.cn/officeDocument/2013/wpsCustomData" xmlns:s="http://www.wps.cn/officeDocument/2013/wpsCustomData">
+  <customSectProps>
+    <customSectPr/>
+  </customSectProps>
+  <customShpExts>
+    <customShpInfo spid="_x0000_s1026" textRotate="1"/>
+  </customShpExts>
+</s:customData>
+</file>
+
 <file path=customXml/itemProps1.xml><?xml version="1.0" encoding="utf-8"?>
+<ds:datastoreItem xmlns:ds="http://schemas.openxmlformats.org/officeDocument/2006/customXml" ds:itemID="{5AA7BB5A-9958-44B4-A52B-97D8C0FBEC9B}">
+  <ds:schemaRefs>
+    <ds:schemaRef ds:uri="http://schemas.openxmlformats.org/officeDocument/2006/bibliography"/>
+  </ds:schemaRefs>
+</ds:datastoreItem>
+</file>
+
+<file path=customXml/itemProps2.xml><?xml version="1.0" encoding="utf-8"?>
 <ds:datastoreItem xmlns:ds="http://schemas.openxmlformats.org/officeDocument/2006/customXml" ds:itemID="{B1977F7D-205B-4081-913C-38D41E755F92}">
   <ds:schemaRefs>
     <ds:schemaRef ds:uri="http://www.wps.cn/officeDocument/2013/wpsCustomData"/>
   </ds:schemaRefs>
 </ds:datastoreItem>
-</file>
-
-<file path=customXml/itemProps2.xml><?xml version="1.0" encoding="utf-8"?>
-<ds:datastoreItem xmlns:ds="http://schemas.openxmlformats.org/officeDocument/2006/customXml" ds:itemID="{5AA7BB5A-9958-44B4-A52B-97D8C0FBEC9B}">
-  <ds:schemaRefs>
-    <ds:schemaRef ds:uri="http://schemas.openxmlformats.org/officeDocument/2006/bibliography"/>
-  </ds:schemaRefs>
-</ds:datastoreItem>
 </file>
</xml_diff>

<commit_message>
Again update schema diagram and DFD diagram after Sir's review.
</commit_message>
<xml_diff>
--- a/Proposal/Proposal Farmo.docx
+++ b/Proposal/Proposal Farmo.docx
@@ -1,6 +1,6 @@
 
 <file path=word/document.xml><?xml version="1.0" encoding="utf-8"?>
-<w:document xmlns:wpc="http://schemas.microsoft.com/office/word/2010/wordprocessingCanvas" xmlns:mc="http://schemas.openxmlformats.org/markup-compatibility/2006" xmlns:o="urn:schemas-microsoft-com:office:office" xmlns:r="http://schemas.openxmlformats.org/officeDocument/2006/relationships" xmlns:m="http://schemas.openxmlformats.org/officeDocument/2006/math" xmlns:v="urn:schemas-microsoft-com:vml" xmlns:wp14="http://schemas.microsoft.com/office/word/2010/wordprocessingDrawing" xmlns:wp="http://schemas.openxmlformats.org/drawingml/2006/wordprocessingDrawing" xmlns:w10="urn:schemas-microsoft-com:office:word" xmlns:w="http://schemas.openxmlformats.org/wordprocessingml/2006/main" xmlns:w14="http://schemas.microsoft.com/office/word/2010/wordml" xmlns:wpg="http://schemas.microsoft.com/office/word/2010/wordprocessingGroup" xmlns:wpi="http://schemas.microsoft.com/office/word/2010/wordprocessingInk" xmlns:wne="http://schemas.microsoft.com/office/word/2006/wordml" xmlns:wps="http://schemas.microsoft.com/office/word/2010/wordprocessingShape" mc:Ignorable="w14 wp14">
+<w:document xmlns:wpc="http://schemas.microsoft.com/office/word/2010/wordprocessingCanvas" xmlns:cx="http://schemas.microsoft.com/office/drawing/2014/chartex" xmlns:cx1="http://schemas.microsoft.com/office/drawing/2015/9/8/chartex" xmlns:cx2="http://schemas.microsoft.com/office/drawing/2015/10/21/chartex" xmlns:cx3="http://schemas.microsoft.com/office/drawing/2016/5/9/chartex" xmlns:cx4="http://schemas.microsoft.com/office/drawing/2016/5/10/chartex" xmlns:cx5="http://schemas.microsoft.com/office/drawing/2016/5/11/chartex" xmlns:cx6="http://schemas.microsoft.com/office/drawing/2016/5/12/chartex" xmlns:cx7="http://schemas.microsoft.com/office/drawing/2016/5/13/chartex" xmlns:cx8="http://schemas.microsoft.com/office/drawing/2016/5/14/chartex" xmlns:mc="http://schemas.openxmlformats.org/markup-compatibility/2006" xmlns:aink="http://schemas.microsoft.com/office/drawing/2016/ink" xmlns:am3d="http://schemas.microsoft.com/office/drawing/2017/model3d" xmlns:o="urn:schemas-microsoft-com:office:office" xmlns:oel="http://schemas.microsoft.com/office/2019/extlst" xmlns:r="http://schemas.openxmlformats.org/officeDocument/2006/relationships" xmlns:m="http://schemas.openxmlformats.org/officeDocument/2006/math" xmlns:v="urn:schemas-microsoft-com:vml" xmlns:wp14="http://schemas.microsoft.com/office/word/2010/wordprocessingDrawing" xmlns:wp="http://schemas.openxmlformats.org/drawingml/2006/wordprocessingDrawing" xmlns:w10="urn:schemas-microsoft-com:office:word" xmlns:w="http://schemas.openxmlformats.org/wordprocessingml/2006/main" xmlns:w14="http://schemas.microsoft.com/office/word/2010/wordml" xmlns:w15="http://schemas.microsoft.com/office/word/2012/wordml" xmlns:w16cex="http://schemas.microsoft.com/office/word/2018/wordml/cex" xmlns:w16cid="http://schemas.microsoft.com/office/word/2016/wordml/cid" xmlns:w16="http://schemas.microsoft.com/office/word/2018/wordml" xmlns:w16du="http://schemas.microsoft.com/office/word/2023/wordml/word16du" xmlns:w16sdtdh="http://schemas.microsoft.com/office/word/2020/wordml/sdtdatahash" xmlns:w16sdtfl="http://schemas.microsoft.com/office/word/2024/wordml/sdtformatlock" xmlns:w16se="http://schemas.microsoft.com/office/word/2015/wordml/symex" xmlns:wpg="http://schemas.microsoft.com/office/word/2010/wordprocessingGroup" xmlns:wpi="http://schemas.microsoft.com/office/word/2010/wordprocessingInk" xmlns:wne="http://schemas.microsoft.com/office/word/2006/wordml" xmlns:wps="http://schemas.microsoft.com/office/word/2010/wordprocessingShape" mc:Ignorable="w14 w15 w16se w16cid w16 w16cex w16sdtdh w16sdtfl w16du wp14">
   <w:body>
     <w:p>
       <w:pPr>
@@ -1932,7 +1932,7 @@
                     <pic:cNvPicPr/>
                   </pic:nvPicPr>
                   <pic:blipFill>
-                    <a:blip r:embed="rId10" cstate="print">
+                    <a:blip r:embed="rId9" cstate="print">
                       <a:extLst>
                         <a:ext uri="{28A0092B-C50C-407E-A947-70E740481C1C}">
                           <a14:useLocalDpi xmlns:a14="http://schemas.microsoft.com/office/drawing/2010/main" val="0"/>
@@ -2116,7 +2116,7 @@
                     <pic:cNvPicPr/>
                   </pic:nvPicPr>
                   <pic:blipFill>
-                    <a:blip r:embed="rId11" cstate="print">
+                    <a:blip r:embed="rId10" cstate="print">
                       <a:extLst>
                         <a:ext uri="{28A0092B-C50C-407E-A947-70E740481C1C}">
                           <a14:useLocalDpi xmlns:a14="http://schemas.microsoft.com/office/drawing/2010/main" val="0"/>
@@ -2234,13 +2234,12 @@
           <w:noProof/>
           <w:color w:val="000000" w:themeColor="text1"/>
           <w:sz w:val="28"/>
-          <w:lang w:val="en-US" w:eastAsia="en-US" w:bidi="ar-SA"/>
         </w:rPr>
         <w:drawing>
-          <wp:inline distT="0" distB="0" distL="0" distR="0" wp14:anchorId="0C3AA466" wp14:editId="510438EE">
-            <wp:extent cx="5718517" cy="6597706"/>
+          <wp:inline distT="0" distB="0" distL="0" distR="0" wp14:anchorId="233E13D9" wp14:editId="7EB3EB95">
+            <wp:extent cx="5943600" cy="6083138"/>
             <wp:effectExtent l="0" t="0" r="0" b="0"/>
-            <wp:docPr id="1236161406" name="Picture 1"/>
+            <wp:docPr id="1983840456" name="Picture 1"/>
             <wp:cNvGraphicFramePr>
               <a:graphicFrameLocks xmlns:a="http://schemas.openxmlformats.org/drawingml/2006/main" noChangeAspect="1"/>
             </wp:cNvGraphicFramePr>
@@ -2248,11 +2247,11 @@
               <a:graphicData uri="http://schemas.openxmlformats.org/drawingml/2006/picture">
                 <pic:pic xmlns:pic="http://schemas.openxmlformats.org/drawingml/2006/picture">
                   <pic:nvPicPr>
-                    <pic:cNvPr id="1236161406" name="Picture 1236161406"/>
+                    <pic:cNvPr id="1983840456" name="Picture 1983840456"/>
                     <pic:cNvPicPr/>
                   </pic:nvPicPr>
                   <pic:blipFill>
-                    <a:blip r:embed="rId12">
+                    <a:blip r:embed="rId11">
                       <a:extLst>
                         <a:ext uri="{28A0092B-C50C-407E-A947-70E740481C1C}">
                           <a14:useLocalDpi xmlns:a14="http://schemas.microsoft.com/office/drawing/2010/main" val="0"/>
@@ -2266,7 +2265,7 @@
                   <pic:spPr>
                     <a:xfrm>
                       <a:off x="0" y="0"/>
-                      <a:ext cx="5720254" cy="6599710"/>
+                      <a:ext cx="5952430" cy="6092176"/>
                     </a:xfrm>
                     <a:prstGeom prst="rect">
                       <a:avLst/>
@@ -2385,7 +2384,7 @@
                     <pic:cNvPicPr/>
                   </pic:nvPicPr>
                   <pic:blipFill>
-                    <a:blip r:embed="rId13">
+                    <a:blip r:embed="rId12">
                       <a:extLst>
                         <a:ext uri="{28A0092B-C50C-407E-A947-70E740481C1C}">
                           <a14:useLocalDpi xmlns:a14="http://schemas.microsoft.com/office/drawing/2010/main" val="0"/>
@@ -2524,7 +2523,7 @@
                     <pic:cNvPicPr/>
                   </pic:nvPicPr>
                   <pic:blipFill>
-                    <a:blip r:embed="rId14">
+                    <a:blip r:embed="rId13">
                       <a:extLst>
                         <a:ext uri="{28A0092B-C50C-407E-A947-70E740481C1C}">
                           <a14:useLocalDpi xmlns:a14="http://schemas.microsoft.com/office/drawing/2010/main" val="0"/>
@@ -2612,7 +2611,7 @@
                     <pic:cNvPicPr/>
                   </pic:nvPicPr>
                   <pic:blipFill>
-                    <a:blip r:embed="rId15">
+                    <a:blip r:embed="rId14">
                       <a:extLst>
                         <a:ext uri="{28A0092B-C50C-407E-A947-70E740481C1C}">
                           <a14:useLocalDpi xmlns:a14="http://schemas.microsoft.com/office/drawing/2010/main" val="0"/>
@@ -2680,17 +2679,15 @@
       </w:r>
     </w:p>
     <w:p>
-      <w:bookmarkStart w:id="0" w:name="_GoBack"/>
       <w:r>
         <w:rPr>
           <w:noProof/>
-          <w:lang w:bidi="ar-SA"/>
         </w:rPr>
         <w:drawing>
-          <wp:inline distT="0" distB="0" distL="0" distR="0" wp14:anchorId="5E898EF2" wp14:editId="58088813">
-            <wp:extent cx="5721350" cy="6053362"/>
-            <wp:effectExtent l="0" t="0" r="0" b="5080"/>
-            <wp:docPr id="1" name="Picture 1"/>
+          <wp:inline distT="0" distB="0" distL="0" distR="0" wp14:anchorId="745B602A" wp14:editId="4698DD1A">
+            <wp:extent cx="5962650" cy="7400549"/>
+            <wp:effectExtent l="0" t="0" r="0" b="0"/>
+            <wp:docPr id="1924425761" name="Picture 1"/>
             <wp:cNvGraphicFramePr>
               <a:graphicFrameLocks xmlns:a="http://schemas.openxmlformats.org/drawingml/2006/main" noChangeAspect="1"/>
             </wp:cNvGraphicFramePr>
@@ -2698,11 +2695,11 @@
               <a:graphicData uri="http://schemas.openxmlformats.org/drawingml/2006/picture">
                 <pic:pic xmlns:pic="http://schemas.openxmlformats.org/drawingml/2006/picture">
                   <pic:nvPicPr>
-                    <pic:cNvPr id="0" name="DFD_L1.png"/>
+                    <pic:cNvPr id="1924425761" name="Picture 1924425761"/>
                     <pic:cNvPicPr/>
                   </pic:nvPicPr>
                   <pic:blipFill>
-                    <a:blip r:embed="rId16">
+                    <a:blip r:embed="rId15">
                       <a:extLst>
                         <a:ext uri="{28A0092B-C50C-407E-A947-70E740481C1C}">
                           <a14:useLocalDpi xmlns:a14="http://schemas.microsoft.com/office/drawing/2010/main" val="0"/>
@@ -2716,7 +2713,7 @@
                   <pic:spPr>
                     <a:xfrm>
                       <a:off x="0" y="0"/>
-                      <a:ext cx="5720048" cy="6051985"/>
+                      <a:ext cx="5972563" cy="7412852"/>
                     </a:xfrm>
                     <a:prstGeom prst="rect">
                       <a:avLst/>
@@ -2728,7 +2725,6 @@
           </wp:inline>
         </w:drawing>
       </w:r>
-      <w:bookmarkEnd w:id="0"/>
     </w:p>
     <w:p>
       <w:pPr>
@@ -7885,7 +7881,6 @@
           <w:docPartUnique/>
         </w:docPartObj>
       </w:sdtPr>
-      <w:sdtEndPr/>
       <w:sdtContent>
         <w:p>
           <w:pPr>
@@ -7898,7 +7893,6 @@
             <w:id w:val="-573587230"/>
             <w:bibliography/>
           </w:sdtPr>
-          <w:sdtEndPr/>
           <w:sdtContent>
             <w:p>
               <w:pPr>
@@ -7943,8 +7937,8 @@
     </w:sdt>
     <w:p/>
     <w:sectPr>
-      <w:headerReference w:type="default" r:id="rId17"/>
-      <w:footerReference w:type="default" r:id="rId18"/>
+      <w:headerReference w:type="default" r:id="rId16"/>
+      <w:footerReference w:type="default" r:id="rId17"/>
       <w:pgSz w:w="11906" w:h="16838"/>
       <w:pgMar w:top="1440" w:right="1440" w:bottom="1440" w:left="2160" w:header="0" w:footer="720" w:gutter="0"/>
       <w:pgNumType w:start="1"/>
@@ -7957,7 +7951,7 @@
 </file>
 
 <file path=word/endnotes.xml><?xml version="1.0" encoding="utf-8"?>
-<w:endnotes xmlns:wpc="http://schemas.microsoft.com/office/word/2010/wordprocessingCanvas" xmlns:mc="http://schemas.openxmlformats.org/markup-compatibility/2006" xmlns:o="urn:schemas-microsoft-com:office:office" xmlns:r="http://schemas.openxmlformats.org/officeDocument/2006/relationships" xmlns:m="http://schemas.openxmlformats.org/officeDocument/2006/math" xmlns:v="urn:schemas-microsoft-com:vml" xmlns:wp14="http://schemas.microsoft.com/office/word/2010/wordprocessingDrawing" xmlns:wp="http://schemas.openxmlformats.org/drawingml/2006/wordprocessingDrawing" xmlns:w10="urn:schemas-microsoft-com:office:word" xmlns:w="http://schemas.openxmlformats.org/wordprocessingml/2006/main" xmlns:w14="http://schemas.microsoft.com/office/word/2010/wordml" xmlns:wpg="http://schemas.microsoft.com/office/word/2010/wordprocessingGroup" xmlns:wpi="http://schemas.microsoft.com/office/word/2010/wordprocessingInk" xmlns:wne="http://schemas.microsoft.com/office/word/2006/wordml" xmlns:wps="http://schemas.microsoft.com/office/word/2010/wordprocessingShape" mc:Ignorable="w14 wp14">
+<w:endnotes xmlns:wpc="http://schemas.microsoft.com/office/word/2010/wordprocessingCanvas" xmlns:cx="http://schemas.microsoft.com/office/drawing/2014/chartex" xmlns:cx1="http://schemas.microsoft.com/office/drawing/2015/9/8/chartex" xmlns:cx2="http://schemas.microsoft.com/office/drawing/2015/10/21/chartex" xmlns:cx3="http://schemas.microsoft.com/office/drawing/2016/5/9/chartex" xmlns:cx4="http://schemas.microsoft.com/office/drawing/2016/5/10/chartex" xmlns:cx5="http://schemas.microsoft.com/office/drawing/2016/5/11/chartex" xmlns:cx6="http://schemas.microsoft.com/office/drawing/2016/5/12/chartex" xmlns:cx7="http://schemas.microsoft.com/office/drawing/2016/5/13/chartex" xmlns:cx8="http://schemas.microsoft.com/office/drawing/2016/5/14/chartex" xmlns:mc="http://schemas.openxmlformats.org/markup-compatibility/2006" xmlns:aink="http://schemas.microsoft.com/office/drawing/2016/ink" xmlns:am3d="http://schemas.microsoft.com/office/drawing/2017/model3d" xmlns:o="urn:schemas-microsoft-com:office:office" xmlns:oel="http://schemas.microsoft.com/office/2019/extlst" xmlns:r="http://schemas.openxmlformats.org/officeDocument/2006/relationships" xmlns:m="http://schemas.openxmlformats.org/officeDocument/2006/math" xmlns:v="urn:schemas-microsoft-com:vml" xmlns:wp14="http://schemas.microsoft.com/office/word/2010/wordprocessingDrawing" xmlns:wp="http://schemas.openxmlformats.org/drawingml/2006/wordprocessingDrawing" xmlns:w10="urn:schemas-microsoft-com:office:word" xmlns:w="http://schemas.openxmlformats.org/wordprocessingml/2006/main" xmlns:w14="http://schemas.microsoft.com/office/word/2010/wordml" xmlns:w15="http://schemas.microsoft.com/office/word/2012/wordml" xmlns:w16cex="http://schemas.microsoft.com/office/word/2018/wordml/cex" xmlns:w16cid="http://schemas.microsoft.com/office/word/2016/wordml/cid" xmlns:w16="http://schemas.microsoft.com/office/word/2018/wordml" xmlns:w16du="http://schemas.microsoft.com/office/word/2023/wordml/word16du" xmlns:w16sdtdh="http://schemas.microsoft.com/office/word/2020/wordml/sdtdatahash" xmlns:w16sdtfl="http://schemas.microsoft.com/office/word/2024/wordml/sdtformatlock" xmlns:w16se="http://schemas.microsoft.com/office/word/2015/wordml/symex" xmlns:wpg="http://schemas.microsoft.com/office/word/2010/wordprocessingGroup" xmlns:wpi="http://schemas.microsoft.com/office/word/2010/wordprocessingInk" xmlns:wne="http://schemas.microsoft.com/office/word/2006/wordml" xmlns:wps="http://schemas.microsoft.com/office/word/2010/wordprocessingShape" mc:Ignorable="w14 w15 w16se w16cid w16 w16cex w16sdtdh w16sdtfl w16du wp14">
   <w:endnote w:type="separator" w:id="-1">
     <w:p>
       <w:r>
@@ -7976,7 +7970,7 @@
 </file>
 
 <file path=word/footer1.xml><?xml version="1.0" encoding="utf-8"?>
-<w:ftr xmlns:wpc="http://schemas.microsoft.com/office/word/2010/wordprocessingCanvas" xmlns:mc="http://schemas.openxmlformats.org/markup-compatibility/2006" xmlns:o="urn:schemas-microsoft-com:office:office" xmlns:r="http://schemas.openxmlformats.org/officeDocument/2006/relationships" xmlns:m="http://schemas.openxmlformats.org/officeDocument/2006/math" xmlns:v="urn:schemas-microsoft-com:vml" xmlns:wp14="http://schemas.microsoft.com/office/word/2010/wordprocessingDrawing" xmlns:wp="http://schemas.openxmlformats.org/drawingml/2006/wordprocessingDrawing" xmlns:w10="urn:schemas-microsoft-com:office:word" xmlns:w="http://schemas.openxmlformats.org/wordprocessingml/2006/main" xmlns:w14="http://schemas.microsoft.com/office/word/2010/wordml" xmlns:wpg="http://schemas.microsoft.com/office/word/2010/wordprocessingGroup" xmlns:wpi="http://schemas.microsoft.com/office/word/2010/wordprocessingInk" xmlns:wne="http://schemas.microsoft.com/office/word/2006/wordml" xmlns:wps="http://schemas.microsoft.com/office/word/2010/wordprocessingShape" mc:Ignorable="w14 wp14">
+<w:ftr xmlns:wpc="http://schemas.microsoft.com/office/word/2010/wordprocessingCanvas" xmlns:cx="http://schemas.microsoft.com/office/drawing/2014/chartex" xmlns:cx1="http://schemas.microsoft.com/office/drawing/2015/9/8/chartex" xmlns:cx2="http://schemas.microsoft.com/office/drawing/2015/10/21/chartex" xmlns:cx3="http://schemas.microsoft.com/office/drawing/2016/5/9/chartex" xmlns:cx4="http://schemas.microsoft.com/office/drawing/2016/5/10/chartex" xmlns:cx5="http://schemas.microsoft.com/office/drawing/2016/5/11/chartex" xmlns:cx6="http://schemas.microsoft.com/office/drawing/2016/5/12/chartex" xmlns:cx7="http://schemas.microsoft.com/office/drawing/2016/5/13/chartex" xmlns:cx8="http://schemas.microsoft.com/office/drawing/2016/5/14/chartex" xmlns:mc="http://schemas.openxmlformats.org/markup-compatibility/2006" xmlns:aink="http://schemas.microsoft.com/office/drawing/2016/ink" xmlns:am3d="http://schemas.microsoft.com/office/drawing/2017/model3d" xmlns:o="urn:schemas-microsoft-com:office:office" xmlns:oel="http://schemas.microsoft.com/office/2019/extlst" xmlns:r="http://schemas.openxmlformats.org/officeDocument/2006/relationships" xmlns:m="http://schemas.openxmlformats.org/officeDocument/2006/math" xmlns:v="urn:schemas-microsoft-com:vml" xmlns:wp14="http://schemas.microsoft.com/office/word/2010/wordprocessingDrawing" xmlns:wp="http://schemas.openxmlformats.org/drawingml/2006/wordprocessingDrawing" xmlns:w10="urn:schemas-microsoft-com:office:word" xmlns:w="http://schemas.openxmlformats.org/wordprocessingml/2006/main" xmlns:w14="http://schemas.microsoft.com/office/word/2010/wordml" xmlns:w15="http://schemas.microsoft.com/office/word/2012/wordml" xmlns:w16cex="http://schemas.microsoft.com/office/word/2018/wordml/cex" xmlns:w16cid="http://schemas.microsoft.com/office/word/2016/wordml/cid" xmlns:w16="http://schemas.microsoft.com/office/word/2018/wordml" xmlns:w16du="http://schemas.microsoft.com/office/word/2023/wordml/word16du" xmlns:w16sdtdh="http://schemas.microsoft.com/office/word/2020/wordml/sdtdatahash" xmlns:w16sdtfl="http://schemas.microsoft.com/office/word/2024/wordml/sdtformatlock" xmlns:w16se="http://schemas.microsoft.com/office/word/2015/wordml/symex" xmlns:wpg="http://schemas.microsoft.com/office/word/2010/wordprocessingGroup" xmlns:wpi="http://schemas.microsoft.com/office/word/2010/wordprocessingInk" xmlns:wne="http://schemas.microsoft.com/office/word/2006/wordml" xmlns:wps="http://schemas.microsoft.com/office/word/2010/wordprocessingShape" mc:Ignorable="w14 w15 w16se w16cid w16 w16cex w16sdtdh w16sdtfl w16du wp14">
   <w:p>
     <w:pPr>
       <w:pStyle w:val="Footer"/>
@@ -7992,7 +7986,7 @@
 </file>
 
 <file path=word/footnotes.xml><?xml version="1.0" encoding="utf-8"?>
-<w:footnotes xmlns:wpc="http://schemas.microsoft.com/office/word/2010/wordprocessingCanvas" xmlns:mc="http://schemas.openxmlformats.org/markup-compatibility/2006" xmlns:o="urn:schemas-microsoft-com:office:office" xmlns:r="http://schemas.openxmlformats.org/officeDocument/2006/relationships" xmlns:m="http://schemas.openxmlformats.org/officeDocument/2006/math" xmlns:v="urn:schemas-microsoft-com:vml" xmlns:wp14="http://schemas.microsoft.com/office/word/2010/wordprocessingDrawing" xmlns:wp="http://schemas.openxmlformats.org/drawingml/2006/wordprocessingDrawing" xmlns:w10="urn:schemas-microsoft-com:office:word" xmlns:w="http://schemas.openxmlformats.org/wordprocessingml/2006/main" xmlns:w14="http://schemas.microsoft.com/office/word/2010/wordml" xmlns:wpg="http://schemas.microsoft.com/office/word/2010/wordprocessingGroup" xmlns:wpi="http://schemas.microsoft.com/office/word/2010/wordprocessingInk" xmlns:wne="http://schemas.microsoft.com/office/word/2006/wordml" xmlns:wps="http://schemas.microsoft.com/office/word/2010/wordprocessingShape" mc:Ignorable="w14 wp14">
+<w:footnotes xmlns:wpc="http://schemas.microsoft.com/office/word/2010/wordprocessingCanvas" xmlns:cx="http://schemas.microsoft.com/office/drawing/2014/chartex" xmlns:cx1="http://schemas.microsoft.com/office/drawing/2015/9/8/chartex" xmlns:cx2="http://schemas.microsoft.com/office/drawing/2015/10/21/chartex" xmlns:cx3="http://schemas.microsoft.com/office/drawing/2016/5/9/chartex" xmlns:cx4="http://schemas.microsoft.com/office/drawing/2016/5/10/chartex" xmlns:cx5="http://schemas.microsoft.com/office/drawing/2016/5/11/chartex" xmlns:cx6="http://schemas.microsoft.com/office/drawing/2016/5/12/chartex" xmlns:cx7="http://schemas.microsoft.com/office/drawing/2016/5/13/chartex" xmlns:cx8="http://schemas.microsoft.com/office/drawing/2016/5/14/chartex" xmlns:mc="http://schemas.openxmlformats.org/markup-compatibility/2006" xmlns:aink="http://schemas.microsoft.com/office/drawing/2016/ink" xmlns:am3d="http://schemas.microsoft.com/office/drawing/2017/model3d" xmlns:o="urn:schemas-microsoft-com:office:office" xmlns:oel="http://schemas.microsoft.com/office/2019/extlst" xmlns:r="http://schemas.openxmlformats.org/officeDocument/2006/relationships" xmlns:m="http://schemas.openxmlformats.org/officeDocument/2006/math" xmlns:v="urn:schemas-microsoft-com:vml" xmlns:wp14="http://schemas.microsoft.com/office/word/2010/wordprocessingDrawing" xmlns:wp="http://schemas.openxmlformats.org/drawingml/2006/wordprocessingDrawing" xmlns:w10="urn:schemas-microsoft-com:office:word" xmlns:w="http://schemas.openxmlformats.org/wordprocessingml/2006/main" xmlns:w14="http://schemas.microsoft.com/office/word/2010/wordml" xmlns:w15="http://schemas.microsoft.com/office/word/2012/wordml" xmlns:w16cex="http://schemas.microsoft.com/office/word/2018/wordml/cex" xmlns:w16cid="http://schemas.microsoft.com/office/word/2016/wordml/cid" xmlns:w16="http://schemas.microsoft.com/office/word/2018/wordml" xmlns:w16du="http://schemas.microsoft.com/office/word/2023/wordml/word16du" xmlns:w16sdtdh="http://schemas.microsoft.com/office/word/2020/wordml/sdtdatahash" xmlns:w16sdtfl="http://schemas.microsoft.com/office/word/2024/wordml/sdtformatlock" xmlns:w16se="http://schemas.microsoft.com/office/word/2015/wordml/symex" xmlns:wpg="http://schemas.microsoft.com/office/word/2010/wordprocessingGroup" xmlns:wpi="http://schemas.microsoft.com/office/word/2010/wordprocessingInk" xmlns:wne="http://schemas.microsoft.com/office/word/2006/wordml" xmlns:wps="http://schemas.microsoft.com/office/word/2010/wordprocessingShape" mc:Ignorable="w14 w15 w16se w16cid w16 w16cex w16sdtdh w16sdtfl w16du wp14">
   <w:footnote w:type="separator" w:id="-1">
     <w:p>
       <w:pPr>
@@ -8017,7 +8011,7 @@
 </file>
 
 <file path=word/header1.xml><?xml version="1.0" encoding="utf-8"?>
-<w:hdr xmlns:wpc="http://schemas.microsoft.com/office/word/2010/wordprocessingCanvas" xmlns:mc="http://schemas.openxmlformats.org/markup-compatibility/2006" xmlns:o="urn:schemas-microsoft-com:office:office" xmlns:r="http://schemas.openxmlformats.org/officeDocument/2006/relationships" xmlns:m="http://schemas.openxmlformats.org/officeDocument/2006/math" xmlns:v="urn:schemas-microsoft-com:vml" xmlns:wp14="http://schemas.microsoft.com/office/word/2010/wordprocessingDrawing" xmlns:wp="http://schemas.openxmlformats.org/drawingml/2006/wordprocessingDrawing" xmlns:w10="urn:schemas-microsoft-com:office:word" xmlns:w="http://schemas.openxmlformats.org/wordprocessingml/2006/main" xmlns:w14="http://schemas.microsoft.com/office/word/2010/wordml" xmlns:wpg="http://schemas.microsoft.com/office/word/2010/wordprocessingGroup" xmlns:wpi="http://schemas.microsoft.com/office/word/2010/wordprocessingInk" xmlns:wne="http://schemas.microsoft.com/office/word/2006/wordml" xmlns:wps="http://schemas.microsoft.com/office/word/2010/wordprocessingShape" mc:Ignorable="w14 wp14">
+<w:hdr xmlns:wpc="http://schemas.microsoft.com/office/word/2010/wordprocessingCanvas" xmlns:cx="http://schemas.microsoft.com/office/drawing/2014/chartex" xmlns:cx1="http://schemas.microsoft.com/office/drawing/2015/9/8/chartex" xmlns:cx2="http://schemas.microsoft.com/office/drawing/2015/10/21/chartex" xmlns:cx3="http://schemas.microsoft.com/office/drawing/2016/5/9/chartex" xmlns:cx4="http://schemas.microsoft.com/office/drawing/2016/5/10/chartex" xmlns:cx5="http://schemas.microsoft.com/office/drawing/2016/5/11/chartex" xmlns:cx6="http://schemas.microsoft.com/office/drawing/2016/5/12/chartex" xmlns:cx7="http://schemas.microsoft.com/office/drawing/2016/5/13/chartex" xmlns:cx8="http://schemas.microsoft.com/office/drawing/2016/5/14/chartex" xmlns:mc="http://schemas.openxmlformats.org/markup-compatibility/2006" xmlns:aink="http://schemas.microsoft.com/office/drawing/2016/ink" xmlns:am3d="http://schemas.microsoft.com/office/drawing/2017/model3d" xmlns:o="urn:schemas-microsoft-com:office:office" xmlns:oel="http://schemas.microsoft.com/office/2019/extlst" xmlns:r="http://schemas.openxmlformats.org/officeDocument/2006/relationships" xmlns:m="http://schemas.openxmlformats.org/officeDocument/2006/math" xmlns:v="urn:schemas-microsoft-com:vml" xmlns:wp14="http://schemas.microsoft.com/office/word/2010/wordprocessingDrawing" xmlns:wp="http://schemas.openxmlformats.org/drawingml/2006/wordprocessingDrawing" xmlns:w10="urn:schemas-microsoft-com:office:word" xmlns:w="http://schemas.openxmlformats.org/wordprocessingml/2006/main" xmlns:w14="http://schemas.microsoft.com/office/word/2010/wordml" xmlns:w15="http://schemas.microsoft.com/office/word/2012/wordml" xmlns:w16cex="http://schemas.microsoft.com/office/word/2018/wordml/cex" xmlns:w16cid="http://schemas.microsoft.com/office/word/2016/wordml/cid" xmlns:w16="http://schemas.microsoft.com/office/word/2018/wordml" xmlns:w16du="http://schemas.microsoft.com/office/word/2023/wordml/word16du" xmlns:w16sdtdh="http://schemas.microsoft.com/office/word/2020/wordml/sdtdatahash" xmlns:w16sdtfl="http://schemas.microsoft.com/office/word/2024/wordml/sdtformatlock" xmlns:w16se="http://schemas.microsoft.com/office/word/2015/wordml/symex" xmlns:wpg="http://schemas.microsoft.com/office/word/2010/wordprocessingGroup" xmlns:wpi="http://schemas.microsoft.com/office/word/2010/wordprocessingInk" xmlns:wne="http://schemas.microsoft.com/office/word/2006/wordml" xmlns:wps="http://schemas.microsoft.com/office/word/2010/wordprocessingShape" mc:Ignorable="w14 w15 w16se w16cid w16 w16cex w16sdtdh w16sdtfl w16du wp14">
   <w:p>
     <w:pPr>
       <w:pStyle w:val="Header"/>
@@ -8033,8 +8027,8 @@
 </file>
 
 <file path=word/numbering.xml><?xml version="1.0" encoding="utf-8"?>
-<w:numbering xmlns:wpc="http://schemas.microsoft.com/office/word/2010/wordprocessingCanvas" xmlns:mc="http://schemas.openxmlformats.org/markup-compatibility/2006" xmlns:o="urn:schemas-microsoft-com:office:office" xmlns:r="http://schemas.openxmlformats.org/officeDocument/2006/relationships" xmlns:m="http://schemas.openxmlformats.org/officeDocument/2006/math" xmlns:v="urn:schemas-microsoft-com:vml" xmlns:wp14="http://schemas.microsoft.com/office/word/2010/wordprocessingDrawing" xmlns:wp="http://schemas.openxmlformats.org/drawingml/2006/wordprocessingDrawing" xmlns:w10="urn:schemas-microsoft-com:office:word" xmlns:w="http://schemas.openxmlformats.org/wordprocessingml/2006/main" xmlns:w14="http://schemas.microsoft.com/office/word/2010/wordml" xmlns:wpg="http://schemas.microsoft.com/office/word/2010/wordprocessingGroup" xmlns:wpi="http://schemas.microsoft.com/office/word/2010/wordprocessingInk" xmlns:wne="http://schemas.microsoft.com/office/word/2006/wordml" xmlns:wps="http://schemas.microsoft.com/office/word/2010/wordprocessingShape" mc:Ignorable="w14 wp14">
-  <w:abstractNum w:abstractNumId="0">
+<w:numbering xmlns:wpc="http://schemas.microsoft.com/office/word/2010/wordprocessingCanvas" xmlns:cx="http://schemas.microsoft.com/office/drawing/2014/chartex" xmlns:cx1="http://schemas.microsoft.com/office/drawing/2015/9/8/chartex" xmlns:cx2="http://schemas.microsoft.com/office/drawing/2015/10/21/chartex" xmlns:cx3="http://schemas.microsoft.com/office/drawing/2016/5/9/chartex" xmlns:cx4="http://schemas.microsoft.com/office/drawing/2016/5/10/chartex" xmlns:cx5="http://schemas.microsoft.com/office/drawing/2016/5/11/chartex" xmlns:cx6="http://schemas.microsoft.com/office/drawing/2016/5/12/chartex" xmlns:cx7="http://schemas.microsoft.com/office/drawing/2016/5/13/chartex" xmlns:cx8="http://schemas.microsoft.com/office/drawing/2016/5/14/chartex" xmlns:mc="http://schemas.openxmlformats.org/markup-compatibility/2006" xmlns:aink="http://schemas.microsoft.com/office/drawing/2016/ink" xmlns:am3d="http://schemas.microsoft.com/office/drawing/2017/model3d" xmlns:o="urn:schemas-microsoft-com:office:office" xmlns:oel="http://schemas.microsoft.com/office/2019/extlst" xmlns:r="http://schemas.openxmlformats.org/officeDocument/2006/relationships" xmlns:m="http://schemas.openxmlformats.org/officeDocument/2006/math" xmlns:v="urn:schemas-microsoft-com:vml" xmlns:wp14="http://schemas.microsoft.com/office/word/2010/wordprocessingDrawing" xmlns:wp="http://schemas.openxmlformats.org/drawingml/2006/wordprocessingDrawing" xmlns:w10="urn:schemas-microsoft-com:office:word" xmlns:w="http://schemas.openxmlformats.org/wordprocessingml/2006/main" xmlns:w14="http://schemas.microsoft.com/office/word/2010/wordml" xmlns:w15="http://schemas.microsoft.com/office/word/2012/wordml" xmlns:w16cex="http://schemas.microsoft.com/office/word/2018/wordml/cex" xmlns:w16cid="http://schemas.microsoft.com/office/word/2016/wordml/cid" xmlns:w16="http://schemas.microsoft.com/office/word/2018/wordml" xmlns:w16du="http://schemas.microsoft.com/office/word/2023/wordml/word16du" xmlns:w16sdtdh="http://schemas.microsoft.com/office/word/2020/wordml/sdtdatahash" xmlns:w16sdtfl="http://schemas.microsoft.com/office/word/2024/wordml/sdtformatlock" xmlns:w16se="http://schemas.microsoft.com/office/word/2015/wordml/symex" xmlns:wpg="http://schemas.microsoft.com/office/word/2010/wordprocessingGroup" xmlns:wpi="http://schemas.microsoft.com/office/word/2010/wordprocessingInk" xmlns:wne="http://schemas.microsoft.com/office/word/2006/wordml" xmlns:wps="http://schemas.microsoft.com/office/word/2010/wordprocessingShape" mc:Ignorable="w14 w15 w16se w16cid w16 w16cex w16sdtdh w16sdtfl w16du wp14">
+  <w:abstractNum w:abstractNumId="0" w15:restartNumberingAfterBreak="0">
     <w:nsid w:val="10C0451B"/>
     <w:multiLevelType w:val="hybridMultilevel"/>
     <w:tmpl w:val="6324C7FE"/>
@@ -8147,7 +8141,7 @@
       </w:rPr>
     </w:lvl>
   </w:abstractNum>
-  <w:abstractNum w:abstractNumId="1">
+  <w:abstractNum w:abstractNumId="1" w15:restartNumberingAfterBreak="0">
     <w:nsid w:val="22525EBA"/>
     <w:multiLevelType w:val="hybridMultilevel"/>
     <w:tmpl w:val="BBA64D18"/>
@@ -8233,7 +8227,7 @@
       </w:pPr>
     </w:lvl>
   </w:abstractNum>
-  <w:abstractNum w:abstractNumId="2">
+  <w:abstractNum w:abstractNumId="2" w15:restartNumberingAfterBreak="0">
     <w:nsid w:val="248830E8"/>
     <w:multiLevelType w:val="hybridMultilevel"/>
     <w:tmpl w:val="E32839DC"/>
@@ -8346,7 +8340,7 @@
       </w:rPr>
     </w:lvl>
   </w:abstractNum>
-  <w:abstractNum w:abstractNumId="3">
+  <w:abstractNum w:abstractNumId="3" w15:restartNumberingAfterBreak="0">
     <w:nsid w:val="2C35254B"/>
     <w:multiLevelType w:val="hybridMultilevel"/>
     <w:tmpl w:val="B02634DC"/>
@@ -8459,7 +8453,7 @@
       </w:rPr>
     </w:lvl>
   </w:abstractNum>
-  <w:abstractNum w:abstractNumId="4">
+  <w:abstractNum w:abstractNumId="4" w15:restartNumberingAfterBreak="0">
     <w:nsid w:val="30B4228E"/>
     <w:multiLevelType w:val="hybridMultilevel"/>
     <w:tmpl w:val="C69285B8"/>
@@ -8572,7 +8566,7 @@
       </w:rPr>
     </w:lvl>
   </w:abstractNum>
-  <w:abstractNum w:abstractNumId="5">
+  <w:abstractNum w:abstractNumId="5" w15:restartNumberingAfterBreak="0">
     <w:nsid w:val="32551F30"/>
     <w:multiLevelType w:val="hybridMultilevel"/>
     <w:tmpl w:val="614AB37E"/>
@@ -8685,7 +8679,7 @@
       </w:rPr>
     </w:lvl>
   </w:abstractNum>
-  <w:abstractNum w:abstractNumId="6">
+  <w:abstractNum w:abstractNumId="6" w15:restartNumberingAfterBreak="0">
     <w:nsid w:val="3D0F3235"/>
     <w:multiLevelType w:val="hybridMultilevel"/>
     <w:tmpl w:val="C2AA72D0"/>
@@ -8798,7 +8792,7 @@
       </w:rPr>
     </w:lvl>
   </w:abstractNum>
-  <w:abstractNum w:abstractNumId="7">
+  <w:abstractNum w:abstractNumId="7" w15:restartNumberingAfterBreak="0">
     <w:nsid w:val="3F310926"/>
     <w:multiLevelType w:val="hybridMultilevel"/>
     <w:tmpl w:val="3D9873CE"/>
@@ -8910,7 +8904,7 @@
       </w:rPr>
     </w:lvl>
   </w:abstractNum>
-  <w:abstractNum w:abstractNumId="8">
+  <w:abstractNum w:abstractNumId="8" w15:restartNumberingAfterBreak="0">
     <w:nsid w:val="40CA502E"/>
     <w:multiLevelType w:val="multilevel"/>
     <w:tmpl w:val="C19C0730"/>
@@ -9031,7 +9025,7 @@
       </w:rPr>
     </w:lvl>
   </w:abstractNum>
-  <w:abstractNum w:abstractNumId="9">
+  <w:abstractNum w:abstractNumId="9" w15:restartNumberingAfterBreak="0">
     <w:nsid w:val="635A330D"/>
     <w:multiLevelType w:val="hybridMultilevel"/>
     <w:tmpl w:val="3C24A404"/>
@@ -9144,7 +9138,7 @@
       </w:rPr>
     </w:lvl>
   </w:abstractNum>
-  <w:abstractNum w:abstractNumId="10">
+  <w:abstractNum w:abstractNumId="10" w15:restartNumberingAfterBreak="0">
     <w:nsid w:val="6EED5A78"/>
     <w:multiLevelType w:val="multilevel"/>
     <w:tmpl w:val="EC621C26"/>
@@ -9261,37 +9255,37 @@
       </w:pPr>
     </w:lvl>
   </w:abstractNum>
-  <w:num w:numId="1">
+  <w:num w:numId="1" w16cid:durableId="58794714">
     <w:abstractNumId w:val="10"/>
   </w:num>
-  <w:num w:numId="2">
+  <w:num w:numId="2" w16cid:durableId="410738335">
     <w:abstractNumId w:val="9"/>
   </w:num>
-  <w:num w:numId="3">
+  <w:num w:numId="3" w16cid:durableId="2010787790">
     <w:abstractNumId w:val="1"/>
   </w:num>
-  <w:num w:numId="4">
+  <w:num w:numId="4" w16cid:durableId="318197086">
     <w:abstractNumId w:val="0"/>
   </w:num>
-  <w:num w:numId="5">
+  <w:num w:numId="5" w16cid:durableId="433553069">
     <w:abstractNumId w:val="8"/>
   </w:num>
-  <w:num w:numId="6">
+  <w:num w:numId="6" w16cid:durableId="576477884">
     <w:abstractNumId w:val="5"/>
   </w:num>
-  <w:num w:numId="7">
+  <w:num w:numId="7" w16cid:durableId="1481774816">
     <w:abstractNumId w:val="7"/>
   </w:num>
-  <w:num w:numId="8">
+  <w:num w:numId="8" w16cid:durableId="253366817">
     <w:abstractNumId w:val="4"/>
   </w:num>
-  <w:num w:numId="9">
+  <w:num w:numId="9" w16cid:durableId="1016004878">
     <w:abstractNumId w:val="3"/>
   </w:num>
-  <w:num w:numId="10">
+  <w:num w:numId="10" w16cid:durableId="1626085054">
     <w:abstractNumId w:val="2"/>
   </w:num>
-  <w:num w:numId="11">
+  <w:num w:numId="11" w16cid:durableId="1941403304">
     <w:abstractNumId w:val="6"/>
   </w:num>
   <w:numIdMacAtCleanup w:val="10"/>
@@ -9299,7 +9293,7 @@
 </file>
 
 <file path=word/styles.xml><?xml version="1.0" encoding="utf-8"?>
-<w:styles xmlns:mc="http://schemas.openxmlformats.org/markup-compatibility/2006" xmlns:r="http://schemas.openxmlformats.org/officeDocument/2006/relationships" xmlns:w="http://schemas.openxmlformats.org/wordprocessingml/2006/main" xmlns:w14="http://schemas.microsoft.com/office/word/2010/wordml" mc:Ignorable="w14">
+<w:styles xmlns:mc="http://schemas.openxmlformats.org/markup-compatibility/2006" xmlns:r="http://schemas.openxmlformats.org/officeDocument/2006/relationships" xmlns:w="http://schemas.openxmlformats.org/wordprocessingml/2006/main" xmlns:w14="http://schemas.microsoft.com/office/word/2010/wordml" xmlns:w15="http://schemas.microsoft.com/office/word/2012/wordml" xmlns:w16cex="http://schemas.microsoft.com/office/word/2018/wordml/cex" xmlns:w16cid="http://schemas.microsoft.com/office/word/2016/wordml/cid" xmlns:w16="http://schemas.microsoft.com/office/word/2018/wordml" xmlns:w16du="http://schemas.microsoft.com/office/word/2023/wordml/word16du" xmlns:w16sdtdh="http://schemas.microsoft.com/office/word/2020/wordml/sdtdatahash" xmlns:w16sdtfl="http://schemas.microsoft.com/office/word/2024/wordml/sdtformatlock" xmlns:w16se="http://schemas.microsoft.com/office/word/2015/wordml/symex" mc:Ignorable="w14 w15 w16se w16cid w16 w16cex w16sdtdh w16sdtfl w16du">
   <w:docDefaults>
     <w:rPrDefault>
       <w:rPr>
@@ -9313,614 +9307,380 @@
       </w:pPr>
     </w:pPrDefault>
   </w:docDefaults>
-  <w:latentStyles w:defLockedState="0" w:defUIPriority="99" w:defSemiHidden="1" w:defUnhideWhenUsed="1" w:defQFormat="0" w:count="267">
-    <w:lsdException w:name="Normal" w:semiHidden="0" w:uiPriority="0" w:unhideWhenUsed="0" w:qFormat="1"/>
-    <w:lsdException w:name="heading 1" w:semiHidden="0" w:uiPriority="9" w:unhideWhenUsed="0" w:qFormat="1"/>
-    <w:lsdException w:name="heading 2" w:uiPriority="9" w:qFormat="1"/>
-    <w:lsdException w:name="heading 3" w:uiPriority="9" w:qFormat="1"/>
-    <w:lsdException w:name="heading 4" w:uiPriority="9" w:qFormat="1"/>
-    <w:lsdException w:name="heading 5" w:uiPriority="9" w:qFormat="1"/>
-    <w:lsdException w:name="heading 6" w:uiPriority="9" w:qFormat="1"/>
-    <w:lsdException w:name="heading 7" w:uiPriority="9" w:qFormat="1"/>
-    <w:lsdException w:name="heading 8" w:uiPriority="9" w:qFormat="1"/>
-    <w:lsdException w:name="heading 9" w:uiPriority="9" w:qFormat="1"/>
-    <w:lsdException w:name="toc 1" w:uiPriority="39"/>
-    <w:lsdException w:name="toc 2" w:uiPriority="39"/>
-    <w:lsdException w:name="toc 3" w:uiPriority="39"/>
-    <w:lsdException w:name="toc 4" w:uiPriority="39"/>
-    <w:lsdException w:name="toc 5" w:uiPriority="39"/>
-    <w:lsdException w:name="toc 6" w:uiPriority="39"/>
-    <w:lsdException w:name="toc 7" w:uiPriority="39"/>
-    <w:lsdException w:name="toc 8" w:uiPriority="39"/>
-    <w:lsdException w:name="toc 9" w:uiPriority="39"/>
-    <w:lsdException w:name="header" w:semiHidden="0"/>
-    <w:lsdException w:name="footer" w:semiHidden="0"/>
-    <w:lsdException w:name="caption" w:uiPriority="35" w:qFormat="1"/>
-    <w:lsdException w:name="Title" w:semiHidden="0" w:uiPriority="10" w:unhideWhenUsed="0" w:qFormat="1"/>
-    <w:lsdException w:name="Default Paragraph Font" w:uiPriority="1"/>
-    <w:lsdException w:name="Subtitle" w:semiHidden="0" w:uiPriority="11" w:unhideWhenUsed="0" w:qFormat="1"/>
-    <w:lsdException w:name="Hyperlink" w:semiHidden="0"/>
-    <w:lsdException w:name="Strong" w:semiHidden="0" w:uiPriority="22" w:unhideWhenUsed="0" w:qFormat="1"/>
-    <w:lsdException w:name="Emphasis" w:semiHidden="0" w:uiPriority="20" w:unhideWhenUsed="0" w:qFormat="1"/>
-    <w:lsdException w:name="Normal (Web)" w:semiHidden="0" w:qFormat="1"/>
-    <w:lsdException w:name="Table Grid" w:semiHidden="0" w:uiPriority="39" w:unhideWhenUsed="0"/>
-    <w:lsdException w:name="Placeholder Text" w:unhideWhenUsed="0"/>
-    <w:lsdException w:name="No Spacing" w:semiHidden="0" w:unhideWhenUsed="0"/>
-    <w:lsdException w:name="Light Shading" w:semiHidden="0" w:uiPriority="60" w:unhideWhenUsed="0"/>
-    <w:lsdException w:name="Light List" w:semiHidden="0" w:uiPriority="61" w:unhideWhenUsed="0"/>
-    <w:lsdException w:name="Light Grid" w:semiHidden="0" w:uiPriority="62" w:unhideWhenUsed="0"/>
-    <w:lsdException w:name="Medium Shading 1" w:semiHidden="0" w:uiPriority="63" w:unhideWhenUsed="0"/>
-    <w:lsdException w:name="Medium Shading 2" w:semiHidden="0" w:uiPriority="64" w:unhideWhenUsed="0"/>
-    <w:lsdException w:name="Medium List 1" w:semiHidden="0" w:uiPriority="65" w:unhideWhenUsed="0"/>
-    <w:lsdException w:name="Medium List 2" w:semiHidden="0" w:uiPriority="66" w:unhideWhenUsed="0"/>
-    <w:lsdException w:name="Medium Grid 1" w:semiHidden="0" w:uiPriority="67" w:unhideWhenUsed="0"/>
-    <w:lsdException w:name="Medium Grid 2" w:semiHidden="0" w:uiPriority="68" w:unhideWhenUsed="0"/>
-    <w:lsdException w:name="Medium Grid 3" w:semiHidden="0" w:uiPriority="69" w:unhideWhenUsed="0"/>
-    <w:lsdException w:name="Dark List" w:semiHidden="0" w:uiPriority="70" w:unhideWhenUsed="0"/>
-    <w:lsdException w:name="Colorful Shading" w:semiHidden="0" w:uiPriority="71" w:unhideWhenUsed="0"/>
-    <w:lsdException w:name="Colorful List" w:semiHidden="0" w:uiPriority="72" w:unhideWhenUsed="0"/>
-    <w:lsdException w:name="Colorful Grid" w:semiHidden="0" w:uiPriority="73" w:unhideWhenUsed="0"/>
-    <w:lsdException w:name="Light Shading Accent 1" w:semiHidden="0" w:uiPriority="60" w:unhideWhenUsed="0"/>
-    <w:lsdException w:name="Light List Accent 1" w:semiHidden="0" w:uiPriority="61" w:unhideWhenUsed="0"/>
-    <w:lsdException w:name="Light Grid Accent 1" w:semiHidden="0" w:uiPriority="62" w:unhideWhenUsed="0"/>
-    <w:lsdException w:name="Medium Shading 1 Accent 1" w:semiHidden="0" w:uiPriority="63" w:unhideWhenUsed="0"/>
-    <w:lsdException w:name="Medium Shading 2 Accent 1" w:semiHidden="0" w:uiPriority="64" w:unhideWhenUsed="0"/>
-    <w:lsdException w:name="Medium List 1 Accent 1" w:semiHidden="0" w:uiPriority="65" w:unhideWhenUsed="0"/>
-    <w:lsdException w:name="Revision" w:unhideWhenUsed="0"/>
-    <w:lsdException w:name="List Paragraph" w:semiHidden="0" w:uiPriority="34" w:unhideWhenUsed="0" w:qFormat="1"/>
-    <w:lsdException w:name="Quote" w:semiHidden="0" w:unhideWhenUsed="0"/>
-    <w:lsdException w:name="Intense Quote" w:semiHidden="0" w:unhideWhenUsed="0"/>
-    <w:lsdException w:name="Medium List 2 Accent 1" w:semiHidden="0" w:uiPriority="66" w:unhideWhenUsed="0"/>
-    <w:lsdException w:name="Medium Grid 1 Accent 1" w:semiHidden="0" w:uiPriority="67" w:unhideWhenUsed="0"/>
-    <w:lsdException w:name="Medium Grid 2 Accent 1" w:semiHidden="0" w:uiPriority="68" w:unhideWhenUsed="0"/>
-    <w:lsdException w:name="Medium Grid 3 Accent 1" w:semiHidden="0" w:uiPriority="69" w:unhideWhenUsed="0"/>
-    <w:lsdException w:name="Dark List Accent 1" w:semiHidden="0" w:uiPriority="70" w:unhideWhenUsed="0"/>
-    <w:lsdException w:name="Colorful Shading Accent 1" w:semiHidden="0" w:uiPriority="71" w:unhideWhenUsed="0"/>
-    <w:lsdException w:name="Colorful List Accent 1" w:semiHidden="0" w:uiPriority="72" w:unhideWhenUsed="0"/>
-    <w:lsdException w:name="Colorful Grid Accent 1" w:semiHidden="0" w:uiPriority="73" w:unhideWhenUsed="0"/>
-    <w:lsdException w:name="Light Shading Accent 2" w:semiHidden="0" w:uiPriority="60" w:unhideWhenUsed="0"/>
-    <w:lsdException w:name="Light List Accent 2" w:semiHidden="0" w:uiPriority="61" w:unhideWhenUsed="0"/>
-    <w:lsdException w:name="Light Grid Accent 2" w:semiHidden="0" w:uiPriority="62" w:unhideWhenUsed="0"/>
-    <w:lsdException w:name="Medium Shading 1 Accent 2" w:semiHidden="0" w:uiPriority="63" w:unhideWhenUsed="0"/>
-    <w:lsdException w:name="Medium Shading 2 Accent 2" w:semiHidden="0" w:uiPriority="64" w:unhideWhenUsed="0"/>
-    <w:lsdException w:name="Medium List 1 Accent 2" w:semiHidden="0" w:uiPriority="65" w:unhideWhenUsed="0"/>
-    <w:lsdException w:name="Medium List 2 Accent 2" w:semiHidden="0" w:uiPriority="66" w:unhideWhenUsed="0"/>
-    <w:lsdException w:name="Medium Grid 1 Accent 2" w:semiHidden="0" w:uiPriority="67" w:unhideWhenUsed="0"/>
-    <w:lsdException w:name="Medium Grid 2 Accent 2" w:semiHidden="0" w:uiPriority="68" w:unhideWhenUsed="0"/>
-    <w:lsdException w:name="Medium Grid 3 Accent 2" w:semiHidden="0" w:uiPriority="69" w:unhideWhenUsed="0"/>
-    <w:lsdException w:name="Dark List Accent 2" w:semiHidden="0" w:uiPriority="70" w:unhideWhenUsed="0"/>
-    <w:lsdException w:name="Colorful Shading Accent 2" w:semiHidden="0" w:uiPriority="71" w:unhideWhenUsed="0"/>
-    <w:lsdException w:name="Colorful List Accent 2" w:semiHidden="0" w:uiPriority="72" w:unhideWhenUsed="0"/>
-    <w:lsdException w:name="Colorful Grid Accent 2" w:semiHidden="0" w:uiPriority="73" w:unhideWhenUsed="0"/>
-    <w:lsdException w:name="Light Shading Accent 3" w:semiHidden="0" w:uiPriority="60" w:unhideWhenUsed="0"/>
-    <w:lsdException w:name="Light List Accent 3" w:semiHidden="0" w:uiPriority="61" w:unhideWhenUsed="0"/>
-    <w:lsdException w:name="Light Grid Accent 3" w:semiHidden="0" w:uiPriority="62" w:unhideWhenUsed="0"/>
-    <w:lsdException w:name="Medium Shading 1 Accent 3" w:semiHidden="0" w:uiPriority="63" w:unhideWhenUsed="0"/>
-    <w:lsdException w:name="Medium Shading 2 Accent 3" w:semiHidden="0" w:uiPriority="64" w:unhideWhenUsed="0"/>
-    <w:lsdException w:name="Medium List 1 Accent 3" w:semiHidden="0" w:uiPriority="65" w:unhideWhenUsed="0"/>
-    <w:lsdException w:name="Medium List 2 Accent 3" w:semiHidden="0" w:uiPriority="66" w:unhideWhenUsed="0"/>
-    <w:lsdException w:name="Medium Grid 1 Accent 3" w:semiHidden="0" w:uiPriority="67" w:unhideWhenUsed="0"/>
-    <w:lsdException w:name="Medium Grid 2 Accent 3" w:semiHidden="0" w:uiPriority="68" w:unhideWhenUsed="0"/>
-    <w:lsdException w:name="Medium Grid 3 Accent 3" w:semiHidden="0" w:uiPriority="69" w:unhideWhenUsed="0"/>
-    <w:lsdException w:name="Dark List Accent 3" w:semiHidden="0" w:uiPriority="70" w:unhideWhenUsed="0"/>
-    <w:lsdException w:name="Colorful Shading Accent 3" w:semiHidden="0" w:uiPriority="71" w:unhideWhenUsed="0"/>
-    <w:lsdException w:name="Colorful List Accent 3" w:semiHidden="0" w:uiPriority="72" w:unhideWhenUsed="0"/>
-    <w:lsdException w:name="Colorful Grid Accent 3" w:semiHidden="0" w:uiPriority="73" w:unhideWhenUsed="0"/>
-    <w:lsdException w:name="Light Shading Accent 4" w:semiHidden="0" w:uiPriority="60" w:unhideWhenUsed="0"/>
-    <w:lsdException w:name="Light List Accent 4" w:semiHidden="0" w:uiPriority="61" w:unhideWhenUsed="0"/>
-    <w:lsdException w:name="Light Grid Accent 4" w:semiHidden="0" w:uiPriority="62" w:unhideWhenUsed="0"/>
-    <w:lsdException w:name="Medium Shading 1 Accent 4" w:semiHidden="0" w:uiPriority="63" w:unhideWhenUsed="0"/>
-    <w:lsdException w:name="Medium Shading 2 Accent 4" w:semiHidden="0" w:uiPriority="64" w:unhideWhenUsed="0"/>
-    <w:lsdException w:name="Medium List 1 Accent 4" w:semiHidden="0" w:uiPriority="65" w:unhideWhenUsed="0"/>
-    <w:lsdException w:name="Medium List 2 Accent 4" w:semiHidden="0" w:uiPriority="66" w:unhideWhenUsed="0"/>
-    <w:lsdException w:name="Medium Grid 1 Accent 4" w:semiHidden="0" w:uiPriority="67" w:unhideWhenUsed="0"/>
-    <w:lsdException w:name="Medium Grid 2 Accent 4" w:semiHidden="0" w:uiPriority="68" w:unhideWhenUsed="0"/>
-    <w:lsdException w:name="Medium Grid 3 Accent 4" w:semiHidden="0" w:uiPriority="69" w:unhideWhenUsed="0"/>
-    <w:lsdException w:name="Dark List Accent 4" w:semiHidden="0" w:uiPriority="70" w:unhideWhenUsed="0"/>
-    <w:lsdException w:name="Colorful Shading Accent 4" w:semiHidden="0" w:uiPriority="71" w:unhideWhenUsed="0"/>
-    <w:lsdException w:name="Colorful List Accent 4" w:semiHidden="0" w:uiPriority="72" w:unhideWhenUsed="0"/>
-    <w:lsdException w:name="Colorful Grid Accent 4" w:semiHidden="0" w:uiPriority="73" w:unhideWhenUsed="0"/>
-    <w:lsdException w:name="Light Shading Accent 5" w:semiHidden="0" w:uiPriority="60" w:unhideWhenUsed="0"/>
-    <w:lsdException w:name="Light List Accent 5" w:semiHidden="0" w:uiPriority="61" w:unhideWhenUsed="0"/>
-    <w:lsdException w:name="Light Grid Accent 5" w:semiHidden="0" w:uiPriority="62" w:unhideWhenUsed="0"/>
-    <w:lsdException w:name="Medium Shading 1 Accent 5" w:semiHidden="0" w:uiPriority="63" w:unhideWhenUsed="0"/>
-    <w:lsdException w:name="Medium Shading 2 Accent 5" w:semiHidden="0" w:uiPriority="64" w:unhideWhenUsed="0"/>
-    <w:lsdException w:name="Medium List 1 Accent 5" w:semiHidden="0" w:uiPriority="65" w:unhideWhenUsed="0"/>
-    <w:lsdException w:name="Medium List 2 Accent 5" w:semiHidden="0" w:uiPriority="66" w:unhideWhenUsed="0"/>
-    <w:lsdException w:name="Medium Grid 1 Accent 5" w:semiHidden="0" w:uiPriority="67" w:unhideWhenUsed="0"/>
-    <w:lsdException w:name="Medium Grid 2 Accent 5" w:semiHidden="0" w:uiPriority="68" w:unhideWhenUsed="0"/>
-    <w:lsdException w:name="Medium Grid 3 Accent 5" w:semiHidden="0" w:uiPriority="69" w:unhideWhenUsed="0"/>
-    <w:lsdException w:name="Dark List Accent 5" w:semiHidden="0" w:uiPriority="70" w:unhideWhenUsed="0"/>
-    <w:lsdException w:name="Colorful Shading Accent 5" w:semiHidden="0" w:uiPriority="71" w:unhideWhenUsed="0"/>
-    <w:lsdException w:name="Colorful List Accent 5" w:semiHidden="0" w:uiPriority="72" w:unhideWhenUsed="0"/>
-    <w:lsdException w:name="Colorful Grid Accent 5" w:semiHidden="0" w:uiPriority="73" w:unhideWhenUsed="0"/>
-    <w:lsdException w:name="Light Shading Accent 6" w:semiHidden="0" w:uiPriority="60" w:unhideWhenUsed="0"/>
-    <w:lsdException w:name="Light List Accent 6" w:semiHidden="0" w:uiPriority="61" w:unhideWhenUsed="0"/>
-    <w:lsdException w:name="Light Grid Accent 6" w:semiHidden="0" w:uiPriority="62" w:unhideWhenUsed="0"/>
-    <w:lsdException w:name="Medium Shading 1 Accent 6" w:semiHidden="0" w:uiPriority="63" w:unhideWhenUsed="0"/>
-    <w:lsdException w:name="Medium Shading 2 Accent 6" w:semiHidden="0" w:uiPriority="64" w:unhideWhenUsed="0"/>
-    <w:lsdException w:name="Medium List 1 Accent 6" w:semiHidden="0" w:uiPriority="65" w:unhideWhenUsed="0"/>
-    <w:lsdException w:name="Medium List 2 Accent 6" w:semiHidden="0" w:uiPriority="66" w:unhideWhenUsed="0"/>
-    <w:lsdException w:name="Medium Grid 1 Accent 6" w:semiHidden="0" w:uiPriority="67" w:unhideWhenUsed="0"/>
-    <w:lsdException w:name="Medium Grid 2 Accent 6" w:semiHidden="0" w:uiPriority="68" w:unhideWhenUsed="0"/>
-    <w:lsdException w:name="Medium Grid 3 Accent 6" w:semiHidden="0" w:uiPriority="69" w:unhideWhenUsed="0"/>
-    <w:lsdException w:name="Dark List Accent 6" w:semiHidden="0" w:uiPriority="70" w:unhideWhenUsed="0"/>
-    <w:lsdException w:name="Colorful Shading Accent 6" w:semiHidden="0" w:uiPriority="71" w:unhideWhenUsed="0"/>
-    <w:lsdException w:name="Colorful List Accent 6" w:semiHidden="0" w:uiPriority="72" w:unhideWhenUsed="0"/>
-    <w:lsdException w:name="Colorful Grid Accent 6" w:semiHidden="0" w:uiPriority="73" w:unhideWhenUsed="0"/>
-    <w:lsdException w:name="Subtle Emphasis" w:semiHidden="0" w:uiPriority="19" w:unhideWhenUsed="0" w:qFormat="1"/>
-    <w:lsdException w:name="Intense Emphasis" w:semiHidden="0" w:uiPriority="21" w:unhideWhenUsed="0" w:qFormat="1"/>
-    <w:lsdException w:name="Subtle Reference" w:semiHidden="0" w:uiPriority="31" w:unhideWhenUsed="0" w:qFormat="1"/>
-    <w:lsdException w:name="Intense Reference" w:semiHidden="0" w:uiPriority="32" w:unhideWhenUsed="0" w:qFormat="1"/>
-    <w:lsdException w:name="Book Title" w:semiHidden="0" w:uiPriority="33" w:unhideWhenUsed="0" w:qFormat="1"/>
-    <w:lsdException w:name="Bibliography" w:uiPriority="37"/>
-    <w:lsdException w:name="TOC Heading" w:uiPriority="39" w:qFormat="1"/>
-  </w:latentStyles>
-  <w:style w:type="paragraph" w:default="1" w:styleId="Normal">
-    <w:name w:val="Normal"/>
-    <w:qFormat/>
-    <w:rsid w:val="00D5665B"/>
-    <w:pPr>
-      <w:spacing w:line="360" w:lineRule="auto"/>
-      <w:jc w:val="both"/>
-    </w:pPr>
-    <w:rPr>
-      <w:rFonts w:ascii="Times New Roman" w:hAnsi="Times New Roman"/>
-      <w:sz w:val="24"/>
-    </w:rPr>
-  </w:style>
-  <w:style w:type="paragraph" w:styleId="Heading1">
-    <w:name w:val="heading 1"/>
-    <w:basedOn w:val="Normal"/>
-    <w:next w:val="Normal"/>
-    <w:link w:val="Heading1Char"/>
-    <w:uiPriority w:val="9"/>
-    <w:qFormat/>
-    <w:rsid w:val="00091655"/>
-    <w:pPr>
-      <w:keepNext/>
-      <w:keepLines/>
-      <w:spacing w:before="240" w:after="0"/>
-      <w:outlineLvl w:val="0"/>
-    </w:pPr>
-    <w:rPr>
-      <w:rFonts w:eastAsiaTheme="majorEastAsia" w:cstheme="majorBidi"/>
-      <w:b/>
-      <w:color w:val="000000" w:themeColor="text1"/>
-      <w:sz w:val="32"/>
-      <w:szCs w:val="29"/>
-    </w:rPr>
-  </w:style>
-  <w:style w:type="paragraph" w:styleId="Heading2">
-    <w:name w:val="heading 2"/>
-    <w:basedOn w:val="Normal"/>
-    <w:next w:val="Normal"/>
-    <w:link w:val="Heading2Char"/>
-    <w:uiPriority w:val="9"/>
-    <w:unhideWhenUsed/>
-    <w:qFormat/>
-    <w:rsid w:val="00091655"/>
-    <w:pPr>
-      <w:keepNext/>
-      <w:keepLines/>
-      <w:spacing w:before="40" w:after="0"/>
-      <w:outlineLvl w:val="1"/>
-    </w:pPr>
-    <w:rPr>
-      <w:rFonts w:eastAsiaTheme="majorEastAsia" w:cstheme="majorBidi"/>
-      <w:b/>
-      <w:color w:val="000000" w:themeColor="text1"/>
-      <w:sz w:val="28"/>
-      <w:szCs w:val="23"/>
-    </w:rPr>
-  </w:style>
-  <w:style w:type="paragraph" w:styleId="Heading3">
-    <w:name w:val="heading 3"/>
-    <w:basedOn w:val="Normal"/>
-    <w:next w:val="Normal"/>
-    <w:link w:val="Heading3Char"/>
-    <w:uiPriority w:val="9"/>
-    <w:unhideWhenUsed/>
-    <w:qFormat/>
-    <w:rsid w:val="00091655"/>
-    <w:pPr>
-      <w:keepNext/>
-      <w:keepLines/>
-      <w:spacing w:before="40" w:after="0"/>
-      <w:outlineLvl w:val="2"/>
-    </w:pPr>
-    <w:rPr>
-      <w:rFonts w:eastAsiaTheme="majorEastAsia" w:cstheme="majorBidi"/>
-      <w:b/>
-      <w:color w:val="000000" w:themeColor="text1"/>
-      <w:szCs w:val="21"/>
-    </w:rPr>
-  </w:style>
-  <w:style w:type="character" w:default="1" w:styleId="DefaultParagraphFont">
-    <w:name w:val="Default Paragraph Font"/>
-    <w:uiPriority w:val="1"/>
-    <w:semiHidden/>
-    <w:unhideWhenUsed/>
-  </w:style>
-  <w:style w:type="table" w:default="1" w:styleId="TableNormal">
-    <w:name w:val="Normal Table"/>
-    <w:uiPriority w:val="99"/>
-    <w:semiHidden/>
-    <w:unhideWhenUsed/>
-    <w:tblPr>
-      <w:tblInd w:w="0" w:type="dxa"/>
-      <w:tblCellMar>
-        <w:top w:w="0" w:type="dxa"/>
-        <w:left w:w="108" w:type="dxa"/>
-        <w:bottom w:w="0" w:type="dxa"/>
-        <w:right w:w="108" w:type="dxa"/>
-      </w:tblCellMar>
-    </w:tblPr>
-  </w:style>
-  <w:style w:type="numbering" w:default="1" w:styleId="NoList">
-    <w:name w:val="No List"/>
-    <w:uiPriority w:val="99"/>
-    <w:semiHidden/>
-    <w:unhideWhenUsed/>
-  </w:style>
-  <w:style w:type="paragraph" w:styleId="Footer">
-    <w:name w:val="footer"/>
-    <w:basedOn w:val="Normal"/>
-    <w:link w:val="FooterChar"/>
-    <w:uiPriority w:val="99"/>
-    <w:unhideWhenUsed/>
-    <w:pPr>
-      <w:tabs>
-        <w:tab w:val="center" w:pos="4680"/>
-        <w:tab w:val="right" w:pos="9360"/>
-      </w:tabs>
-      <w:spacing w:after="0"/>
-    </w:pPr>
-  </w:style>
-  <w:style w:type="paragraph" w:styleId="Header">
-    <w:name w:val="header"/>
-    <w:basedOn w:val="Normal"/>
-    <w:link w:val="HeaderChar"/>
-    <w:uiPriority w:val="99"/>
-    <w:unhideWhenUsed/>
-    <w:pPr>
-      <w:tabs>
-        <w:tab w:val="center" w:pos="4680"/>
-        <w:tab w:val="right" w:pos="9360"/>
-      </w:tabs>
-      <w:spacing w:after="0"/>
-    </w:pPr>
-  </w:style>
-  <w:style w:type="character" w:styleId="Hyperlink">
-    <w:name w:val="Hyperlink"/>
-    <w:basedOn w:val="DefaultParagraphFont"/>
-    <w:uiPriority w:val="99"/>
-    <w:unhideWhenUsed/>
-    <w:rPr>
-      <w:color w:val="0563C1" w:themeColor="hyperlink"/>
-      <w:u w:val="single"/>
-    </w:rPr>
-  </w:style>
-  <w:style w:type="paragraph" w:styleId="NormalWeb">
-    <w:name w:val="Normal (Web)"/>
-    <w:basedOn w:val="Normal"/>
-    <w:uiPriority w:val="99"/>
-    <w:unhideWhenUsed/>
-    <w:qFormat/>
-    <w:pPr>
-      <w:spacing w:beforeAutospacing="1" w:afterAutospacing="1"/>
-    </w:pPr>
-    <w:rPr>
-      <w:rFonts w:eastAsia="Times New Roman" w:cs="Times New Roman"/>
-      <w:szCs w:val="24"/>
-      <w:lang w:val="en-IN" w:eastAsia="en-IN" w:bidi="hi-IN"/>
-    </w:rPr>
-  </w:style>
-  <w:style w:type="table" w:styleId="TableGrid">
-    <w:name w:val="Table Grid"/>
-    <w:basedOn w:val="TableNormal"/>
-    <w:uiPriority w:val="39"/>
-    <w:pPr>
-      <w:suppressAutoHyphens/>
-    </w:pPr>
-    <w:tblPr>
-      <w:tblBorders>
-        <w:top w:val="single" w:sz="4" w:space="0" w:color="auto"/>
-        <w:left w:val="single" w:sz="4" w:space="0" w:color="auto"/>
-        <w:bottom w:val="single" w:sz="4" w:space="0" w:color="auto"/>
-        <w:right w:val="single" w:sz="4" w:space="0" w:color="auto"/>
-        <w:insideH w:val="single" w:sz="4" w:space="0" w:color="auto"/>
-        <w:insideV w:val="single" w:sz="4" w:space="0" w:color="auto"/>
-      </w:tblBorders>
-    </w:tblPr>
-  </w:style>
-  <w:style w:type="character" w:customStyle="1" w:styleId="HeaderChar">
-    <w:name w:val="Header Char"/>
-    <w:basedOn w:val="DefaultParagraphFont"/>
-    <w:link w:val="Header"/>
-    <w:uiPriority w:val="99"/>
-    <w:qFormat/>
-  </w:style>
-  <w:style w:type="character" w:customStyle="1" w:styleId="FooterChar">
-    <w:name w:val="Footer Char"/>
-    <w:basedOn w:val="DefaultParagraphFont"/>
-    <w:link w:val="Footer"/>
-    <w:uiPriority w:val="99"/>
-    <w:qFormat/>
-  </w:style>
-  <w:style w:type="character" w:customStyle="1" w:styleId="HeaderChar1">
-    <w:name w:val="Header Char1"/>
-    <w:basedOn w:val="DefaultParagraphFont"/>
-    <w:uiPriority w:val="99"/>
-    <w:semiHidden/>
-  </w:style>
-  <w:style w:type="character" w:customStyle="1" w:styleId="FooterChar1">
-    <w:name w:val="Footer Char1"/>
-    <w:basedOn w:val="DefaultParagraphFont"/>
-    <w:uiPriority w:val="99"/>
-    <w:semiHidden/>
-  </w:style>
-  <w:style w:type="paragraph" w:styleId="ListParagraph">
-    <w:name w:val="List Paragraph"/>
-    <w:basedOn w:val="Normal"/>
-    <w:uiPriority w:val="34"/>
-    <w:qFormat/>
-    <w:pPr>
-      <w:ind w:left="720"/>
-      <w:contextualSpacing/>
-    </w:pPr>
-  </w:style>
-  <w:style w:type="character" w:customStyle="1" w:styleId="Heading1Char">
-    <w:name w:val="Heading 1 Char"/>
-    <w:basedOn w:val="DefaultParagraphFont"/>
-    <w:link w:val="Heading1"/>
-    <w:uiPriority w:val="9"/>
-    <w:rsid w:val="00091655"/>
-    <w:rPr>
-      <w:rFonts w:ascii="Times New Roman" w:eastAsiaTheme="majorEastAsia" w:hAnsi="Times New Roman" w:cstheme="majorBidi"/>
-      <w:b/>
-      <w:color w:val="000000" w:themeColor="text1"/>
-      <w:sz w:val="32"/>
-      <w:szCs w:val="29"/>
-    </w:rPr>
-  </w:style>
-  <w:style w:type="character" w:customStyle="1" w:styleId="Heading2Char">
-    <w:name w:val="Heading 2 Char"/>
-    <w:basedOn w:val="DefaultParagraphFont"/>
-    <w:link w:val="Heading2"/>
-    <w:uiPriority w:val="9"/>
-    <w:rsid w:val="00091655"/>
-    <w:rPr>
-      <w:rFonts w:ascii="Times New Roman" w:eastAsiaTheme="majorEastAsia" w:hAnsi="Times New Roman" w:cstheme="majorBidi"/>
-      <w:b/>
-      <w:color w:val="000000" w:themeColor="text1"/>
-      <w:sz w:val="28"/>
-      <w:szCs w:val="23"/>
-    </w:rPr>
-  </w:style>
-  <w:style w:type="character" w:customStyle="1" w:styleId="Heading3Char">
-    <w:name w:val="Heading 3 Char"/>
-    <w:basedOn w:val="DefaultParagraphFont"/>
-    <w:link w:val="Heading3"/>
-    <w:uiPriority w:val="9"/>
-    <w:rsid w:val="00091655"/>
-    <w:rPr>
-      <w:rFonts w:ascii="Times New Roman" w:eastAsiaTheme="majorEastAsia" w:hAnsi="Times New Roman" w:cstheme="majorBidi"/>
-      <w:b/>
-      <w:color w:val="000000" w:themeColor="text1"/>
-      <w:sz w:val="24"/>
-      <w:szCs w:val="21"/>
-    </w:rPr>
-  </w:style>
-  <w:style w:type="character" w:styleId="Strong">
-    <w:name w:val="Strong"/>
-    <w:basedOn w:val="DefaultParagraphFont"/>
-    <w:uiPriority w:val="22"/>
-    <w:qFormat/>
-    <w:rsid w:val="0028041C"/>
-    <w:rPr>
-      <w:b/>
-      <w:bCs/>
-    </w:rPr>
-  </w:style>
-  <w:style w:type="paragraph" w:styleId="Bibliography">
-    <w:name w:val="Bibliography"/>
-    <w:basedOn w:val="Normal"/>
-    <w:next w:val="Normal"/>
-    <w:uiPriority w:val="37"/>
-    <w:unhideWhenUsed/>
-    <w:rsid w:val="00E215D0"/>
-  </w:style>
-  <w:style w:type="paragraph" w:styleId="BalloonText">
-    <w:name w:val="Balloon Text"/>
-    <w:basedOn w:val="Normal"/>
-    <w:link w:val="BalloonTextChar"/>
-    <w:uiPriority w:val="99"/>
-    <w:semiHidden/>
-    <w:unhideWhenUsed/>
-    <w:rsid w:val="00132D63"/>
-    <w:pPr>
-      <w:spacing w:before="0" w:after="0" w:line="240" w:lineRule="auto"/>
-    </w:pPr>
-    <w:rPr>
-      <w:rFonts w:ascii="Tahoma" w:hAnsi="Tahoma" w:cs="Tahoma"/>
-      <w:sz w:val="16"/>
-      <w:szCs w:val="14"/>
-    </w:rPr>
-  </w:style>
-  <w:style w:type="character" w:customStyle="1" w:styleId="BalloonTextChar">
-    <w:name w:val="Balloon Text Char"/>
-    <w:basedOn w:val="DefaultParagraphFont"/>
-    <w:link w:val="BalloonText"/>
-    <w:uiPriority w:val="99"/>
-    <w:semiHidden/>
-    <w:rsid w:val="00132D63"/>
-    <w:rPr>
-      <w:rFonts w:ascii="Tahoma" w:hAnsi="Tahoma" w:cs="Tahoma"/>
-      <w:sz w:val="16"/>
-      <w:szCs w:val="14"/>
-    </w:rPr>
-  </w:style>
-</w:styles>
-</file>
-
-<file path=word/stylesWithEffects.xml><?xml version="1.0" encoding="utf-8"?>
-<w:styles xmlns:wpc="http://schemas.microsoft.com/office/word/2010/wordprocessingCanvas" xmlns:mc="http://schemas.openxmlformats.org/markup-compatibility/2006" xmlns:o="urn:schemas-microsoft-com:office:office" xmlns:r="http://schemas.openxmlformats.org/officeDocument/2006/relationships" xmlns:m="http://schemas.openxmlformats.org/officeDocument/2006/math" xmlns:v="urn:schemas-microsoft-com:vml" xmlns:wp14="http://schemas.microsoft.com/office/word/2010/wordprocessingDrawing" xmlns:wp="http://schemas.openxmlformats.org/drawingml/2006/wordprocessingDrawing" xmlns:w10="urn:schemas-microsoft-com:office:word" xmlns:w="http://schemas.openxmlformats.org/wordprocessingml/2006/main" xmlns:w14="http://schemas.microsoft.com/office/word/2010/wordml" xmlns:wpg="http://schemas.microsoft.com/office/word/2010/wordprocessingGroup" xmlns:wpi="http://schemas.microsoft.com/office/word/2010/wordprocessingInk" xmlns:wne="http://schemas.microsoft.com/office/word/2006/wordml" xmlns:wps="http://schemas.microsoft.com/office/word/2010/wordprocessingShape" mc:Ignorable="w14 wp14">
-  <w:docDefaults>
-    <w:rPrDefault>
-      <w:rPr>
-        <w:rFonts w:asciiTheme="minorHAnsi" w:eastAsiaTheme="minorHAnsi" w:hAnsiTheme="minorHAnsi" w:cstheme="minorBidi"/>
-        <w:lang w:val="en-US" w:eastAsia="en-US" w:bidi="ne-NP"/>
-      </w:rPr>
-    </w:rPrDefault>
-    <w:pPrDefault>
-      <w:pPr>
-        <w:spacing w:before="120" w:after="120"/>
-      </w:pPr>
-    </w:pPrDefault>
-  </w:docDefaults>
-  <w:latentStyles w:defLockedState="0" w:defUIPriority="99" w:defSemiHidden="1" w:defUnhideWhenUsed="1" w:defQFormat="0" w:count="267">
-    <w:lsdException w:name="Normal" w:semiHidden="0" w:uiPriority="0" w:unhideWhenUsed="0" w:qFormat="1"/>
-    <w:lsdException w:name="heading 1" w:semiHidden="0" w:uiPriority="9" w:unhideWhenUsed="0" w:qFormat="1"/>
-    <w:lsdException w:name="heading 2" w:uiPriority="9" w:qFormat="1"/>
-    <w:lsdException w:name="heading 3" w:uiPriority="9" w:qFormat="1"/>
-    <w:lsdException w:name="heading 4" w:uiPriority="9" w:qFormat="1"/>
-    <w:lsdException w:name="heading 5" w:uiPriority="9" w:qFormat="1"/>
-    <w:lsdException w:name="heading 6" w:uiPriority="9" w:qFormat="1"/>
-    <w:lsdException w:name="heading 7" w:uiPriority="9" w:qFormat="1"/>
-    <w:lsdException w:name="heading 8" w:uiPriority="9" w:qFormat="1"/>
-    <w:lsdException w:name="heading 9" w:uiPriority="9" w:qFormat="1"/>
-    <w:lsdException w:name="toc 1" w:uiPriority="39"/>
-    <w:lsdException w:name="toc 2" w:uiPriority="39"/>
-    <w:lsdException w:name="toc 3" w:uiPriority="39"/>
-    <w:lsdException w:name="toc 4" w:uiPriority="39"/>
-    <w:lsdException w:name="toc 5" w:uiPriority="39"/>
-    <w:lsdException w:name="toc 6" w:uiPriority="39"/>
-    <w:lsdException w:name="toc 7" w:uiPriority="39"/>
-    <w:lsdException w:name="toc 8" w:uiPriority="39"/>
-    <w:lsdException w:name="toc 9" w:uiPriority="39"/>
-    <w:lsdException w:name="header" w:semiHidden="0"/>
-    <w:lsdException w:name="footer" w:semiHidden="0"/>
-    <w:lsdException w:name="caption" w:uiPriority="35" w:qFormat="1"/>
-    <w:lsdException w:name="Title" w:semiHidden="0" w:uiPriority="10" w:unhideWhenUsed="0" w:qFormat="1"/>
-    <w:lsdException w:name="Default Paragraph Font" w:uiPriority="1"/>
-    <w:lsdException w:name="Subtitle" w:semiHidden="0" w:uiPriority="11" w:unhideWhenUsed="0" w:qFormat="1"/>
-    <w:lsdException w:name="Hyperlink" w:semiHidden="0"/>
-    <w:lsdException w:name="Strong" w:semiHidden="0" w:uiPriority="22" w:unhideWhenUsed="0" w:qFormat="1"/>
-    <w:lsdException w:name="Emphasis" w:semiHidden="0" w:uiPriority="20" w:unhideWhenUsed="0" w:qFormat="1"/>
-    <w:lsdException w:name="Normal (Web)" w:semiHidden="0" w:qFormat="1"/>
-    <w:lsdException w:name="Table Grid" w:semiHidden="0" w:uiPriority="39" w:unhideWhenUsed="0"/>
-    <w:lsdException w:name="Placeholder Text" w:unhideWhenUsed="0"/>
-    <w:lsdException w:name="No Spacing" w:semiHidden="0" w:unhideWhenUsed="0"/>
-    <w:lsdException w:name="Light Shading" w:semiHidden="0" w:uiPriority="60" w:unhideWhenUsed="0"/>
-    <w:lsdException w:name="Light List" w:semiHidden="0" w:uiPriority="61" w:unhideWhenUsed="0"/>
-    <w:lsdException w:name="Light Grid" w:semiHidden="0" w:uiPriority="62" w:unhideWhenUsed="0"/>
-    <w:lsdException w:name="Medium Shading 1" w:semiHidden="0" w:uiPriority="63" w:unhideWhenUsed="0"/>
-    <w:lsdException w:name="Medium Shading 2" w:semiHidden="0" w:uiPriority="64" w:unhideWhenUsed="0"/>
-    <w:lsdException w:name="Medium List 1" w:semiHidden="0" w:uiPriority="65" w:unhideWhenUsed="0"/>
-    <w:lsdException w:name="Medium List 2" w:semiHidden="0" w:uiPriority="66" w:unhideWhenUsed="0"/>
-    <w:lsdException w:name="Medium Grid 1" w:semiHidden="0" w:uiPriority="67" w:unhideWhenUsed="0"/>
-    <w:lsdException w:name="Medium Grid 2" w:semiHidden="0" w:uiPriority="68" w:unhideWhenUsed="0"/>
-    <w:lsdException w:name="Medium Grid 3" w:semiHidden="0" w:uiPriority="69" w:unhideWhenUsed="0"/>
-    <w:lsdException w:name="Dark List" w:semiHidden="0" w:uiPriority="70" w:unhideWhenUsed="0"/>
-    <w:lsdException w:name="Colorful Shading" w:semiHidden="0" w:uiPriority="71" w:unhideWhenUsed="0"/>
-    <w:lsdException w:name="Colorful List" w:semiHidden="0" w:uiPriority="72" w:unhideWhenUsed="0"/>
-    <w:lsdException w:name="Colorful Grid" w:semiHidden="0" w:uiPriority="73" w:unhideWhenUsed="0"/>
-    <w:lsdException w:name="Light Shading Accent 1" w:semiHidden="0" w:uiPriority="60" w:unhideWhenUsed="0"/>
-    <w:lsdException w:name="Light List Accent 1" w:semiHidden="0" w:uiPriority="61" w:unhideWhenUsed="0"/>
-    <w:lsdException w:name="Light Grid Accent 1" w:semiHidden="0" w:uiPriority="62" w:unhideWhenUsed="0"/>
-    <w:lsdException w:name="Medium Shading 1 Accent 1" w:semiHidden="0" w:uiPriority="63" w:unhideWhenUsed="0"/>
-    <w:lsdException w:name="Medium Shading 2 Accent 1" w:semiHidden="0" w:uiPriority="64" w:unhideWhenUsed="0"/>
-    <w:lsdException w:name="Medium List 1 Accent 1" w:semiHidden="0" w:uiPriority="65" w:unhideWhenUsed="0"/>
-    <w:lsdException w:name="Revision" w:unhideWhenUsed="0"/>
-    <w:lsdException w:name="List Paragraph" w:semiHidden="0" w:uiPriority="34" w:unhideWhenUsed="0" w:qFormat="1"/>
-    <w:lsdException w:name="Quote" w:semiHidden="0" w:unhideWhenUsed="0"/>
-    <w:lsdException w:name="Intense Quote" w:semiHidden="0" w:unhideWhenUsed="0"/>
-    <w:lsdException w:name="Medium List 2 Accent 1" w:semiHidden="0" w:uiPriority="66" w:unhideWhenUsed="0"/>
-    <w:lsdException w:name="Medium Grid 1 Accent 1" w:semiHidden="0" w:uiPriority="67" w:unhideWhenUsed="0"/>
-    <w:lsdException w:name="Medium Grid 2 Accent 1" w:semiHidden="0" w:uiPriority="68" w:unhideWhenUsed="0"/>
-    <w:lsdException w:name="Medium Grid 3 Accent 1" w:semiHidden="0" w:uiPriority="69" w:unhideWhenUsed="0"/>
-    <w:lsdException w:name="Dark List Accent 1" w:semiHidden="0" w:uiPriority="70" w:unhideWhenUsed="0"/>
-    <w:lsdException w:name="Colorful Shading Accent 1" w:semiHidden="0" w:uiPriority="71" w:unhideWhenUsed="0"/>
-    <w:lsdException w:name="Colorful List Accent 1" w:semiHidden="0" w:uiPriority="72" w:unhideWhenUsed="0"/>
-    <w:lsdException w:name="Colorful Grid Accent 1" w:semiHidden="0" w:uiPriority="73" w:unhideWhenUsed="0"/>
-    <w:lsdException w:name="Light Shading Accent 2" w:semiHidden="0" w:uiPriority="60" w:unhideWhenUsed="0"/>
-    <w:lsdException w:name="Light List Accent 2" w:semiHidden="0" w:uiPriority="61" w:unhideWhenUsed="0"/>
-    <w:lsdException w:name="Light Grid Accent 2" w:semiHidden="0" w:uiPriority="62" w:unhideWhenUsed="0"/>
-    <w:lsdException w:name="Medium Shading 1 Accent 2" w:semiHidden="0" w:uiPriority="63" w:unhideWhenUsed="0"/>
-    <w:lsdException w:name="Medium Shading 2 Accent 2" w:semiHidden="0" w:uiPriority="64" w:unhideWhenUsed="0"/>
-    <w:lsdException w:name="Medium List 1 Accent 2" w:semiHidden="0" w:uiPriority="65" w:unhideWhenUsed="0"/>
-    <w:lsdException w:name="Medium List 2 Accent 2" w:semiHidden="0" w:uiPriority="66" w:unhideWhenUsed="0"/>
-    <w:lsdException w:name="Medium Grid 1 Accent 2" w:semiHidden="0" w:uiPriority="67" w:unhideWhenUsed="0"/>
-    <w:lsdException w:name="Medium Grid 2 Accent 2" w:semiHidden="0" w:uiPriority="68" w:unhideWhenUsed="0"/>
-    <w:lsdException w:name="Medium Grid 3 Accent 2" w:semiHidden="0" w:uiPriority="69" w:unhideWhenUsed="0"/>
-    <w:lsdException w:name="Dark List Accent 2" w:semiHidden="0" w:uiPriority="70" w:unhideWhenUsed="0"/>
-    <w:lsdException w:name="Colorful Shading Accent 2" w:semiHidden="0" w:uiPriority="71" w:unhideWhenUsed="0"/>
-    <w:lsdException w:name="Colorful List Accent 2" w:semiHidden="0" w:uiPriority="72" w:unhideWhenUsed="0"/>
-    <w:lsdException w:name="Colorful Grid Accent 2" w:semiHidden="0" w:uiPriority="73" w:unhideWhenUsed="0"/>
-    <w:lsdException w:name="Light Shading Accent 3" w:semiHidden="0" w:uiPriority="60" w:unhideWhenUsed="0"/>
-    <w:lsdException w:name="Light List Accent 3" w:semiHidden="0" w:uiPriority="61" w:unhideWhenUsed="0"/>
-    <w:lsdException w:name="Light Grid Accent 3" w:semiHidden="0" w:uiPriority="62" w:unhideWhenUsed="0"/>
-    <w:lsdException w:name="Medium Shading 1 Accent 3" w:semiHidden="0" w:uiPriority="63" w:unhideWhenUsed="0"/>
-    <w:lsdException w:name="Medium Shading 2 Accent 3" w:semiHidden="0" w:uiPriority="64" w:unhideWhenUsed="0"/>
-    <w:lsdException w:name="Medium List 1 Accent 3" w:semiHidden="0" w:uiPriority="65" w:unhideWhenUsed="0"/>
-    <w:lsdException w:name="Medium List 2 Accent 3" w:semiHidden="0" w:uiPriority="66" w:unhideWhenUsed="0"/>
-    <w:lsdException w:name="Medium Grid 1 Accent 3" w:semiHidden="0" w:uiPriority="67" w:unhideWhenUsed="0"/>
-    <w:lsdException w:name="Medium Grid 2 Accent 3" w:semiHidden="0" w:uiPriority="68" w:unhideWhenUsed="0"/>
-    <w:lsdException w:name="Medium Grid 3 Accent 3" w:semiHidden="0" w:uiPriority="69" w:unhideWhenUsed="0"/>
-    <w:lsdException w:name="Dark List Accent 3" w:semiHidden="0" w:uiPriority="70" w:unhideWhenUsed="0"/>
-    <w:lsdException w:name="Colorful Shading Accent 3" w:semiHidden="0" w:uiPriority="71" w:unhideWhenUsed="0"/>
-    <w:lsdException w:name="Colorful List Accent 3" w:semiHidden="0" w:uiPriority="72" w:unhideWhenUsed="0"/>
-    <w:lsdException w:name="Colorful Grid Accent 3" w:semiHidden="0" w:uiPriority="73" w:unhideWhenUsed="0"/>
-    <w:lsdException w:name="Light Shading Accent 4" w:semiHidden="0" w:uiPriority="60" w:unhideWhenUsed="0"/>
-    <w:lsdException w:name="Light List Accent 4" w:semiHidden="0" w:uiPriority="61" w:unhideWhenUsed="0"/>
-    <w:lsdException w:name="Light Grid Accent 4" w:semiHidden="0" w:uiPriority="62" w:unhideWhenUsed="0"/>
-    <w:lsdException w:name="Medium Shading 1 Accent 4" w:semiHidden="0" w:uiPriority="63" w:unhideWhenUsed="0"/>
-    <w:lsdException w:name="Medium Shading 2 Accent 4" w:semiHidden="0" w:uiPriority="64" w:unhideWhenUsed="0"/>
-    <w:lsdException w:name="Medium List 1 Accent 4" w:semiHidden="0" w:uiPriority="65" w:unhideWhenUsed="0"/>
-    <w:lsdException w:name="Medium List 2 Accent 4" w:semiHidden="0" w:uiPriority="66" w:unhideWhenUsed="0"/>
-    <w:lsdException w:name="Medium Grid 1 Accent 4" w:semiHidden="0" w:uiPriority="67" w:unhideWhenUsed="0"/>
-    <w:lsdException w:name="Medium Grid 2 Accent 4" w:semiHidden="0" w:uiPriority="68" w:unhideWhenUsed="0"/>
-    <w:lsdException w:name="Medium Grid 3 Accent 4" w:semiHidden="0" w:uiPriority="69" w:unhideWhenUsed="0"/>
-    <w:lsdException w:name="Dark List Accent 4" w:semiHidden="0" w:uiPriority="70" w:unhideWhenUsed="0"/>
-    <w:lsdException w:name="Colorful Shading Accent 4" w:semiHidden="0" w:uiPriority="71" w:unhideWhenUsed="0"/>
-    <w:lsdException w:name="Colorful List Accent 4" w:semiHidden="0" w:uiPriority="72" w:unhideWhenUsed="0"/>
-    <w:lsdException w:name="Colorful Grid Accent 4" w:semiHidden="0" w:uiPriority="73" w:unhideWhenUsed="0"/>
-    <w:lsdException w:name="Light Shading Accent 5" w:semiHidden="0" w:uiPriority="60" w:unhideWhenUsed="0"/>
-    <w:lsdException w:name="Light List Accent 5" w:semiHidden="0" w:uiPriority="61" w:unhideWhenUsed="0"/>
-    <w:lsdException w:name="Light Grid Accent 5" w:semiHidden="0" w:uiPriority="62" w:unhideWhenUsed="0"/>
-    <w:lsdException w:name="Medium Shading 1 Accent 5" w:semiHidden="0" w:uiPriority="63" w:unhideWhenUsed="0"/>
-    <w:lsdException w:name="Medium Shading 2 Accent 5" w:semiHidden="0" w:uiPriority="64" w:unhideWhenUsed="0"/>
-    <w:lsdException w:name="Medium List 1 Accent 5" w:semiHidden="0" w:uiPriority="65" w:unhideWhenUsed="0"/>
-    <w:lsdException w:name="Medium List 2 Accent 5" w:semiHidden="0" w:uiPriority="66" w:unhideWhenUsed="0"/>
-    <w:lsdException w:name="Medium Grid 1 Accent 5" w:semiHidden="0" w:uiPriority="67" w:unhideWhenUsed="0"/>
-    <w:lsdException w:name="Medium Grid 2 Accent 5" w:semiHidden="0" w:uiPriority="68" w:unhideWhenUsed="0"/>
-    <w:lsdException w:name="Medium Grid 3 Accent 5" w:semiHidden="0" w:uiPriority="69" w:unhideWhenUsed="0"/>
-    <w:lsdException w:name="Dark List Accent 5" w:semiHidden="0" w:uiPriority="70" w:unhideWhenUsed="0"/>
-    <w:lsdException w:name="Colorful Shading Accent 5" w:semiHidden="0" w:uiPriority="71" w:unhideWhenUsed="0"/>
-    <w:lsdException w:name="Colorful List Accent 5" w:semiHidden="0" w:uiPriority="72" w:unhideWhenUsed="0"/>
-    <w:lsdException w:name="Colorful Grid Accent 5" w:semiHidden="0" w:uiPriority="73" w:unhideWhenUsed="0"/>
-    <w:lsdException w:name="Light Shading Accent 6" w:semiHidden="0" w:uiPriority="60" w:unhideWhenUsed="0"/>
-    <w:lsdException w:name="Light List Accent 6" w:semiHidden="0" w:uiPriority="61" w:unhideWhenUsed="0"/>
-    <w:lsdException w:name="Light Grid Accent 6" w:semiHidden="0" w:uiPriority="62" w:unhideWhenUsed="0"/>
-    <w:lsdException w:name="Medium Shading 1 Accent 6" w:semiHidden="0" w:uiPriority="63" w:unhideWhenUsed="0"/>
-    <w:lsdException w:name="Medium Shading 2 Accent 6" w:semiHidden="0" w:uiPriority="64" w:unhideWhenUsed="0"/>
-    <w:lsdException w:name="Medium List 1 Accent 6" w:semiHidden="0" w:uiPriority="65" w:unhideWhenUsed="0"/>
-    <w:lsdException w:name="Medium List 2 Accent 6" w:semiHidden="0" w:uiPriority="66" w:unhideWhenUsed="0"/>
-    <w:lsdException w:name="Medium Grid 1 Accent 6" w:semiHidden="0" w:uiPriority="67" w:unhideWhenUsed="0"/>
-    <w:lsdException w:name="Medium Grid 2 Accent 6" w:semiHidden="0" w:uiPriority="68" w:unhideWhenUsed="0"/>
-    <w:lsdException w:name="Medium Grid 3 Accent 6" w:semiHidden="0" w:uiPriority="69" w:unhideWhenUsed="0"/>
-    <w:lsdException w:name="Dark List Accent 6" w:semiHidden="0" w:uiPriority="70" w:unhideWhenUsed="0"/>
-    <w:lsdException w:name="Colorful Shading Accent 6" w:semiHidden="0" w:uiPriority="71" w:unhideWhenUsed="0"/>
-    <w:lsdException w:name="Colorful List Accent 6" w:semiHidden="0" w:uiPriority="72" w:unhideWhenUsed="0"/>
-    <w:lsdException w:name="Colorful Grid Accent 6" w:semiHidden="0" w:uiPriority="73" w:unhideWhenUsed="0"/>
-    <w:lsdException w:name="Subtle Emphasis" w:semiHidden="0" w:uiPriority="19" w:unhideWhenUsed="0" w:qFormat="1"/>
-    <w:lsdException w:name="Intense Emphasis" w:semiHidden="0" w:uiPriority="21" w:unhideWhenUsed="0" w:qFormat="1"/>
-    <w:lsdException w:name="Subtle Reference" w:semiHidden="0" w:uiPriority="31" w:unhideWhenUsed="0" w:qFormat="1"/>
-    <w:lsdException w:name="Intense Reference" w:semiHidden="0" w:uiPriority="32" w:unhideWhenUsed="0" w:qFormat="1"/>
-    <w:lsdException w:name="Book Title" w:semiHidden="0" w:uiPriority="33" w:unhideWhenUsed="0" w:qFormat="1"/>
-    <w:lsdException w:name="Bibliography" w:uiPriority="37"/>
-    <w:lsdException w:name="TOC Heading" w:uiPriority="39" w:qFormat="1"/>
+  <w:latentStyles w:defLockedState="0" w:defUIPriority="99" w:defSemiHidden="0" w:defUnhideWhenUsed="0" w:defQFormat="0" w:count="376">
+    <w:lsdException w:name="Normal" w:uiPriority="0" w:qFormat="1"/>
+    <w:lsdException w:name="heading 1" w:uiPriority="9" w:qFormat="1"/>
+    <w:lsdException w:name="heading 2" w:semiHidden="1" w:uiPriority="9" w:unhideWhenUsed="1" w:qFormat="1"/>
+    <w:lsdException w:name="heading 3" w:semiHidden="1" w:uiPriority="9" w:unhideWhenUsed="1" w:qFormat="1"/>
+    <w:lsdException w:name="heading 4" w:semiHidden="1" w:uiPriority="9" w:unhideWhenUsed="1" w:qFormat="1"/>
+    <w:lsdException w:name="heading 5" w:semiHidden="1" w:uiPriority="9" w:unhideWhenUsed="1" w:qFormat="1"/>
+    <w:lsdException w:name="heading 6" w:semiHidden="1" w:uiPriority="9" w:unhideWhenUsed="1" w:qFormat="1"/>
+    <w:lsdException w:name="heading 7" w:semiHidden="1" w:uiPriority="9" w:unhideWhenUsed="1" w:qFormat="1"/>
+    <w:lsdException w:name="heading 8" w:semiHidden="1" w:uiPriority="9" w:unhideWhenUsed="1" w:qFormat="1"/>
+    <w:lsdException w:name="heading 9" w:semiHidden="1" w:uiPriority="9" w:unhideWhenUsed="1" w:qFormat="1"/>
+    <w:lsdException w:name="index 1" w:semiHidden="1" w:unhideWhenUsed="1"/>
+    <w:lsdException w:name="index 2" w:semiHidden="1" w:unhideWhenUsed="1"/>
+    <w:lsdException w:name="index 3" w:semiHidden="1" w:unhideWhenUsed="1"/>
+    <w:lsdException w:name="index 4" w:semiHidden="1" w:unhideWhenUsed="1"/>
+    <w:lsdException w:name="index 5" w:semiHidden="1" w:unhideWhenUsed="1"/>
+    <w:lsdException w:name="index 6" w:semiHidden="1" w:unhideWhenUsed="1"/>
+    <w:lsdException w:name="index 7" w:semiHidden="1" w:unhideWhenUsed="1"/>
+    <w:lsdException w:name="index 8" w:semiHidden="1" w:unhideWhenUsed="1"/>
+    <w:lsdException w:name="index 9" w:semiHidden="1" w:unhideWhenUsed="1"/>
+    <w:lsdException w:name="toc 1" w:semiHidden="1" w:uiPriority="39" w:unhideWhenUsed="1"/>
+    <w:lsdException w:name="toc 2" w:semiHidden="1" w:uiPriority="39" w:unhideWhenUsed="1"/>
+    <w:lsdException w:name="toc 3" w:semiHidden="1" w:uiPriority="39" w:unhideWhenUsed="1"/>
+    <w:lsdException w:name="toc 4" w:semiHidden="1" w:uiPriority="39" w:unhideWhenUsed="1"/>
+    <w:lsdException w:name="toc 5" w:semiHidden="1" w:uiPriority="39" w:unhideWhenUsed="1"/>
+    <w:lsdException w:name="toc 6" w:semiHidden="1" w:uiPriority="39" w:unhideWhenUsed="1"/>
+    <w:lsdException w:name="toc 7" w:semiHidden="1" w:uiPriority="39" w:unhideWhenUsed="1"/>
+    <w:lsdException w:name="toc 8" w:semiHidden="1" w:uiPriority="39" w:unhideWhenUsed="1"/>
+    <w:lsdException w:name="toc 9" w:semiHidden="1" w:uiPriority="39" w:unhideWhenUsed="1"/>
+    <w:lsdException w:name="Normal Indent" w:semiHidden="1" w:unhideWhenUsed="1"/>
+    <w:lsdException w:name="footnote text" w:semiHidden="1" w:unhideWhenUsed="1"/>
+    <w:lsdException w:name="annotation text" w:semiHidden="1" w:unhideWhenUsed="1"/>
+    <w:lsdException w:name="header" w:unhideWhenUsed="1"/>
+    <w:lsdException w:name="footer" w:unhideWhenUsed="1"/>
+    <w:lsdException w:name="index heading" w:semiHidden="1" w:unhideWhenUsed="1"/>
+    <w:lsdException w:name="caption" w:semiHidden="1" w:uiPriority="35" w:unhideWhenUsed="1" w:qFormat="1"/>
+    <w:lsdException w:name="table of figures" w:semiHidden="1" w:unhideWhenUsed="1"/>
+    <w:lsdException w:name="envelope address" w:semiHidden="1" w:unhideWhenUsed="1"/>
+    <w:lsdException w:name="envelope return" w:semiHidden="1" w:unhideWhenUsed="1"/>
+    <w:lsdException w:name="footnote reference" w:semiHidden="1" w:unhideWhenUsed="1"/>
+    <w:lsdException w:name="annotation reference" w:semiHidden="1" w:unhideWhenUsed="1"/>
+    <w:lsdException w:name="line number" w:semiHidden="1" w:unhideWhenUsed="1"/>
+    <w:lsdException w:name="page number" w:semiHidden="1" w:unhideWhenUsed="1"/>
+    <w:lsdException w:name="endnote reference" w:semiHidden="1" w:unhideWhenUsed="1"/>
+    <w:lsdException w:name="endnote text" w:semiHidden="1" w:unhideWhenUsed="1"/>
+    <w:lsdException w:name="table of authorities" w:semiHidden="1" w:unhideWhenUsed="1"/>
+    <w:lsdException w:name="macro" w:semiHidden="1" w:unhideWhenUsed="1"/>
+    <w:lsdException w:name="toa heading" w:semiHidden="1" w:unhideWhenUsed="1"/>
+    <w:lsdException w:name="List" w:semiHidden="1" w:unhideWhenUsed="1"/>
+    <w:lsdException w:name="List Bullet" w:semiHidden="1" w:unhideWhenUsed="1"/>
+    <w:lsdException w:name="List Number" w:semiHidden="1" w:unhideWhenUsed="1"/>
+    <w:lsdException w:name="List 2" w:semiHidden="1" w:unhideWhenUsed="1"/>
+    <w:lsdException w:name="List 3" w:semiHidden="1" w:unhideWhenUsed="1"/>
+    <w:lsdException w:name="List 4" w:semiHidden="1" w:unhideWhenUsed="1"/>
+    <w:lsdException w:name="List 5" w:semiHidden="1" w:unhideWhenUsed="1"/>
+    <w:lsdException w:name="List Bullet 2" w:semiHidden="1" w:unhideWhenUsed="1"/>
+    <w:lsdException w:name="List Bullet 3" w:semiHidden="1" w:unhideWhenUsed="1"/>
+    <w:lsdException w:name="List Bullet 4" w:semiHidden="1" w:unhideWhenUsed="1"/>
+    <w:lsdException w:name="List Bullet 5" w:semiHidden="1" w:unhideWhenUsed="1"/>
+    <w:lsdException w:name="List Number 2" w:semiHidden="1" w:unhideWhenUsed="1"/>
+    <w:lsdException w:name="List Number 3" w:semiHidden="1" w:unhideWhenUsed="1"/>
+    <w:lsdException w:name="List Number 4" w:semiHidden="1" w:unhideWhenUsed="1"/>
+    <w:lsdException w:name="List Number 5" w:semiHidden="1" w:unhideWhenUsed="1"/>
+    <w:lsdException w:name="Title" w:uiPriority="10" w:qFormat="1"/>
+    <w:lsdException w:name="Closing" w:semiHidden="1" w:unhideWhenUsed="1"/>
+    <w:lsdException w:name="Signature" w:semiHidden="1" w:unhideWhenUsed="1"/>
+    <w:lsdException w:name="Default Paragraph Font" w:semiHidden="1" w:uiPriority="1" w:unhideWhenUsed="1"/>
+    <w:lsdException w:name="Body Text" w:semiHidden="1" w:unhideWhenUsed="1"/>
+    <w:lsdException w:name="Body Text Indent" w:semiHidden="1" w:unhideWhenUsed="1"/>
+    <w:lsdException w:name="List Continue" w:semiHidden="1" w:unhideWhenUsed="1"/>
+    <w:lsdException w:name="List Continue 2" w:semiHidden="1" w:unhideWhenUsed="1"/>
+    <w:lsdException w:name="List Continue 3" w:semiHidden="1" w:unhideWhenUsed="1"/>
+    <w:lsdException w:name="List Continue 4" w:semiHidden="1" w:unhideWhenUsed="1"/>
+    <w:lsdException w:name="List Continue 5" w:semiHidden="1" w:unhideWhenUsed="1"/>
+    <w:lsdException w:name="Message Header" w:semiHidden="1" w:unhideWhenUsed="1"/>
+    <w:lsdException w:name="Subtitle" w:uiPriority="11" w:qFormat="1"/>
+    <w:lsdException w:name="Salutation" w:semiHidden="1" w:unhideWhenUsed="1"/>
+    <w:lsdException w:name="Date" w:semiHidden="1" w:unhideWhenUsed="1"/>
+    <w:lsdException w:name="Body Text First Indent" w:semiHidden="1" w:unhideWhenUsed="1"/>
+    <w:lsdException w:name="Body Text First Indent 2" w:semiHidden="1" w:unhideWhenUsed="1"/>
+    <w:lsdException w:name="Note Heading" w:semiHidden="1" w:unhideWhenUsed="1"/>
+    <w:lsdException w:name="Body Text 2" w:semiHidden="1" w:unhideWhenUsed="1"/>
+    <w:lsdException w:name="Body Text 3" w:semiHidden="1" w:unhideWhenUsed="1"/>
+    <w:lsdException w:name="Body Text Indent 2" w:semiHidden="1" w:unhideWhenUsed="1"/>
+    <w:lsdException w:name="Body Text Indent 3" w:semiHidden="1" w:unhideWhenUsed="1"/>
+    <w:lsdException w:name="Block Text" w:semiHidden="1" w:unhideWhenUsed="1"/>
+    <w:lsdException w:name="Hyperlink" w:unhideWhenUsed="1"/>
+    <w:lsdException w:name="FollowedHyperlink" w:semiHidden="1" w:unhideWhenUsed="1"/>
+    <w:lsdException w:name="Strong" w:uiPriority="22" w:qFormat="1"/>
+    <w:lsdException w:name="Emphasis" w:uiPriority="20" w:qFormat="1"/>
+    <w:lsdException w:name="Document Map" w:semiHidden="1" w:unhideWhenUsed="1"/>
+    <w:lsdException w:name="Plain Text" w:semiHidden="1" w:unhideWhenUsed="1"/>
+    <w:lsdException w:name="E-mail Signature" w:semiHidden="1" w:unhideWhenUsed="1"/>
+    <w:lsdException w:name="HTML Top of Form" w:semiHidden="1" w:unhideWhenUsed="1"/>
+    <w:lsdException w:name="HTML Bottom of Form" w:semiHidden="1" w:unhideWhenUsed="1"/>
+    <w:lsdException w:name="Normal (Web)" w:unhideWhenUsed="1" w:qFormat="1"/>
+    <w:lsdException w:name="HTML Acronym" w:semiHidden="1" w:unhideWhenUsed="1"/>
+    <w:lsdException w:name="HTML Address" w:semiHidden="1" w:unhideWhenUsed="1"/>
+    <w:lsdException w:name="HTML Cite" w:semiHidden="1" w:unhideWhenUsed="1"/>
+    <w:lsdException w:name="HTML Code" w:semiHidden="1" w:unhideWhenUsed="1"/>
+    <w:lsdException w:name="HTML Definition" w:semiHidden="1" w:unhideWhenUsed="1"/>
+    <w:lsdException w:name="HTML Keyboard" w:semiHidden="1" w:unhideWhenUsed="1"/>
+    <w:lsdException w:name="HTML Preformatted" w:semiHidden="1" w:unhideWhenUsed="1"/>
+    <w:lsdException w:name="HTML Sample" w:semiHidden="1" w:unhideWhenUsed="1"/>
+    <w:lsdException w:name="HTML Typewriter" w:semiHidden="1" w:unhideWhenUsed="1"/>
+    <w:lsdException w:name="HTML Variable" w:semiHidden="1" w:unhideWhenUsed="1"/>
+    <w:lsdException w:name="Normal Table" w:semiHidden="1" w:unhideWhenUsed="1"/>
+    <w:lsdException w:name="annotation subject" w:semiHidden="1" w:unhideWhenUsed="1"/>
+    <w:lsdException w:name="No List" w:semiHidden="1" w:unhideWhenUsed="1"/>
+    <w:lsdException w:name="Outline List 1" w:semiHidden="1" w:unhideWhenUsed="1"/>
+    <w:lsdException w:name="Outline List 2" w:semiHidden="1" w:unhideWhenUsed="1"/>
+    <w:lsdException w:name="Outline List 3" w:semiHidden="1" w:unhideWhenUsed="1"/>
+    <w:lsdException w:name="Table Simple 1" w:semiHidden="1" w:unhideWhenUsed="1"/>
+    <w:lsdException w:name="Table Simple 2" w:semiHidden="1" w:unhideWhenUsed="1"/>
+    <w:lsdException w:name="Table Simple 3" w:semiHidden="1" w:unhideWhenUsed="1"/>
+    <w:lsdException w:name="Table Classic 1" w:semiHidden="1" w:unhideWhenUsed="1"/>
+    <w:lsdException w:name="Table Classic 2" w:semiHidden="1" w:unhideWhenUsed="1"/>
+    <w:lsdException w:name="Table Classic 3" w:semiHidden="1" w:unhideWhenUsed="1"/>
+    <w:lsdException w:name="Table Classic 4" w:semiHidden="1" w:unhideWhenUsed="1"/>
+    <w:lsdException w:name="Table Colorful 1" w:semiHidden="1" w:unhideWhenUsed="1"/>
+    <w:lsdException w:name="Table Colorful 2" w:semiHidden="1" w:unhideWhenUsed="1"/>
+    <w:lsdException w:name="Table Colorful 3" w:semiHidden="1" w:unhideWhenUsed="1"/>
+    <w:lsdException w:name="Table Columns 1" w:semiHidden="1" w:unhideWhenUsed="1"/>
+    <w:lsdException w:name="Table Columns 2" w:semiHidden="1" w:unhideWhenUsed="1"/>
+    <w:lsdException w:name="Table Columns 3" w:semiHidden="1" w:unhideWhenUsed="1"/>
+    <w:lsdException w:name="Table Columns 4" w:semiHidden="1" w:unhideWhenUsed="1"/>
+    <w:lsdException w:name="Table Columns 5" w:semiHidden="1" w:unhideWhenUsed="1"/>
+    <w:lsdException w:name="Table Grid 1" w:semiHidden="1" w:unhideWhenUsed="1"/>
+    <w:lsdException w:name="Table Grid 2" w:semiHidden="1" w:unhideWhenUsed="1"/>
+    <w:lsdException w:name="Table Grid 3" w:semiHidden="1" w:unhideWhenUsed="1"/>
+    <w:lsdException w:name="Table Grid 4" w:semiHidden="1" w:unhideWhenUsed="1"/>
+    <w:lsdException w:name="Table Grid 5" w:semiHidden="1" w:unhideWhenUsed="1"/>
+    <w:lsdException w:name="Table Grid 6" w:semiHidden="1" w:unhideWhenUsed="1"/>
+    <w:lsdException w:name="Table Grid 7" w:semiHidden="1" w:unhideWhenUsed="1"/>
+    <w:lsdException w:name="Table Grid 8" w:semiHidden="1" w:unhideWhenUsed="1"/>
+    <w:lsdException w:name="Table List 1" w:semiHidden="1" w:unhideWhenUsed="1"/>
+    <w:lsdException w:name="Table List 2" w:semiHidden="1" w:unhideWhenUsed="1"/>
+    <w:lsdException w:name="Table List 3" w:semiHidden="1" w:unhideWhenUsed="1"/>
+    <w:lsdException w:name="Table List 4" w:semiHidden="1" w:unhideWhenUsed="1"/>
+    <w:lsdException w:name="Table List 5" w:semiHidden="1" w:unhideWhenUsed="1"/>
+    <w:lsdException w:name="Table List 6" w:semiHidden="1" w:unhideWhenUsed="1"/>
+    <w:lsdException w:name="Table List 7" w:semiHidden="1" w:unhideWhenUsed="1"/>
+    <w:lsdException w:name="Table List 8" w:semiHidden="1" w:unhideWhenUsed="1"/>
+    <w:lsdException w:name="Table 3D effects 1" w:semiHidden="1" w:unhideWhenUsed="1"/>
+    <w:lsdException w:name="Table 3D effects 2" w:semiHidden="1" w:unhideWhenUsed="1"/>
+    <w:lsdException w:name="Table 3D effects 3" w:semiHidden="1" w:unhideWhenUsed="1"/>
+    <w:lsdException w:name="Table Contemporary" w:semiHidden="1" w:unhideWhenUsed="1"/>
+    <w:lsdException w:name="Table Elegant" w:semiHidden="1" w:unhideWhenUsed="1"/>
+    <w:lsdException w:name="Table Professional" w:semiHidden="1" w:unhideWhenUsed="1"/>
+    <w:lsdException w:name="Table Subtle 1" w:semiHidden="1" w:unhideWhenUsed="1"/>
+    <w:lsdException w:name="Table Subtle 2" w:semiHidden="1" w:unhideWhenUsed="1"/>
+    <w:lsdException w:name="Table Web 1" w:semiHidden="1" w:unhideWhenUsed="1"/>
+    <w:lsdException w:name="Table Web 2" w:semiHidden="1" w:unhideWhenUsed="1"/>
+    <w:lsdException w:name="Table Web 3" w:semiHidden="1" w:unhideWhenUsed="1"/>
+    <w:lsdException w:name="Balloon Text" w:semiHidden="1" w:unhideWhenUsed="1"/>
+    <w:lsdException w:name="Table Grid" w:uiPriority="39"/>
+    <w:lsdException w:name="Table Theme" w:semiHidden="1" w:unhideWhenUsed="1"/>
+    <w:lsdException w:name="Placeholder Text" w:semiHidden="1"/>
+    <w:lsdException w:name="Light Shading" w:uiPriority="60"/>
+    <w:lsdException w:name="Light List" w:uiPriority="61"/>
+    <w:lsdException w:name="Light Grid" w:uiPriority="62"/>
+    <w:lsdException w:name="Medium Shading 1" w:uiPriority="63"/>
+    <w:lsdException w:name="Medium Shading 2" w:uiPriority="64"/>
+    <w:lsdException w:name="Medium List 1" w:uiPriority="65"/>
+    <w:lsdException w:name="Medium List 2" w:uiPriority="66"/>
+    <w:lsdException w:name="Medium Grid 1" w:uiPriority="67"/>
+    <w:lsdException w:name="Medium Grid 2" w:uiPriority="68"/>
+    <w:lsdException w:name="Medium Grid 3" w:uiPriority="69"/>
+    <w:lsdException w:name="Dark List" w:uiPriority="70"/>
+    <w:lsdException w:name="Colorful Shading" w:uiPriority="71"/>
+    <w:lsdException w:name="Colorful List" w:uiPriority="72"/>
+    <w:lsdException w:name="Colorful Grid" w:uiPriority="73"/>
+    <w:lsdException w:name="Light Shading Accent 1" w:uiPriority="60"/>
+    <w:lsdException w:name="Light List Accent 1" w:uiPriority="61"/>
+    <w:lsdException w:name="Light Grid Accent 1" w:uiPriority="62"/>
+    <w:lsdException w:name="Medium Shading 1 Accent 1" w:uiPriority="63"/>
+    <w:lsdException w:name="Medium Shading 2 Accent 1" w:uiPriority="64"/>
+    <w:lsdException w:name="Medium List 1 Accent 1" w:uiPriority="65"/>
+    <w:lsdException w:name="Revision" w:semiHidden="1"/>
+    <w:lsdException w:name="List Paragraph" w:uiPriority="34" w:qFormat="1"/>
+    <w:lsdException w:name="Medium List 2 Accent 1" w:uiPriority="66"/>
+    <w:lsdException w:name="Medium Grid 1 Accent 1" w:uiPriority="67"/>
+    <w:lsdException w:name="Medium Grid 2 Accent 1" w:uiPriority="68"/>
+    <w:lsdException w:name="Medium Grid 3 Accent 1" w:uiPriority="69"/>
+    <w:lsdException w:name="Dark List Accent 1" w:uiPriority="70"/>
+    <w:lsdException w:name="Colorful Shading Accent 1" w:uiPriority="71"/>
+    <w:lsdException w:name="Colorful List Accent 1" w:uiPriority="72"/>
+    <w:lsdException w:name="Colorful Grid Accent 1" w:uiPriority="73"/>
+    <w:lsdException w:name="Light Shading Accent 2" w:uiPriority="60"/>
+    <w:lsdException w:name="Light List Accent 2" w:uiPriority="61"/>
+    <w:lsdException w:name="Light Grid Accent 2" w:uiPriority="62"/>
+    <w:lsdException w:name="Medium Shading 1 Accent 2" w:uiPriority="63"/>
+    <w:lsdException w:name="Medium Shading 2 Accent 2" w:uiPriority="64"/>
+    <w:lsdException w:name="Medium List 1 Accent 2" w:uiPriority="65"/>
+    <w:lsdException w:name="Medium List 2 Accent 2" w:uiPriority="66"/>
+    <w:lsdException w:name="Medium Grid 1 Accent 2" w:uiPriority="67"/>
+    <w:lsdException w:name="Medium Grid 2 Accent 2" w:uiPriority="68"/>
+    <w:lsdException w:name="Medium Grid 3 Accent 2" w:uiPriority="69"/>
+    <w:lsdException w:name="Dark List Accent 2" w:uiPriority="70"/>
+    <w:lsdException w:name="Colorful Shading Accent 2" w:uiPriority="71"/>
+    <w:lsdException w:name="Colorful List Accent 2" w:uiPriority="72"/>
+    <w:lsdException w:name="Colorful Grid Accent 2" w:uiPriority="73"/>
+    <w:lsdException w:name="Light Shading Accent 3" w:uiPriority="60"/>
+    <w:lsdException w:name="Light List Accent 3" w:uiPriority="61"/>
+    <w:lsdException w:name="Light Grid Accent 3" w:uiPriority="62"/>
+    <w:lsdException w:name="Medium Shading 1 Accent 3" w:uiPriority="63"/>
+    <w:lsdException w:name="Medium Shading 2 Accent 3" w:uiPriority="64"/>
+    <w:lsdException w:name="Medium List 1 Accent 3" w:uiPriority="65"/>
+    <w:lsdException w:name="Medium List 2 Accent 3" w:uiPriority="66"/>
+    <w:lsdException w:name="Medium Grid 1 Accent 3" w:uiPriority="67"/>
+    <w:lsdException w:name="Medium Grid 2 Accent 3" w:uiPriority="68"/>
+    <w:lsdException w:name="Medium Grid 3 Accent 3" w:uiPriority="69"/>
+    <w:lsdException w:name="Dark List Accent 3" w:uiPriority="70"/>
+    <w:lsdException w:name="Colorful Shading Accent 3" w:uiPriority="71"/>
+    <w:lsdException w:name="Colorful List Accent 3" w:uiPriority="72"/>
+    <w:lsdException w:name="Colorful Grid Accent 3" w:uiPriority="73"/>
+    <w:lsdException w:name="Light Shading Accent 4" w:uiPriority="60"/>
+    <w:lsdException w:name="Light List Accent 4" w:uiPriority="61"/>
+    <w:lsdException w:name="Light Grid Accent 4" w:uiPriority="62"/>
+    <w:lsdException w:name="Medium Shading 1 Accent 4" w:uiPriority="63"/>
+    <w:lsdException w:name="Medium Shading 2 Accent 4" w:uiPriority="64"/>
+    <w:lsdException w:name="Medium List 1 Accent 4" w:uiPriority="65"/>
+    <w:lsdException w:name="Medium List 2 Accent 4" w:uiPriority="66"/>
+    <w:lsdException w:name="Medium Grid 1 Accent 4" w:uiPriority="67"/>
+    <w:lsdException w:name="Medium Grid 2 Accent 4" w:uiPriority="68"/>
+    <w:lsdException w:name="Medium Grid 3 Accent 4" w:uiPriority="69"/>
+    <w:lsdException w:name="Dark List Accent 4" w:uiPriority="70"/>
+    <w:lsdException w:name="Colorful Shading Accent 4" w:uiPriority="71"/>
+    <w:lsdException w:name="Colorful List Accent 4" w:uiPriority="72"/>
+    <w:lsdException w:name="Colorful Grid Accent 4" w:uiPriority="73"/>
+    <w:lsdException w:name="Light Shading Accent 5" w:uiPriority="60"/>
+    <w:lsdException w:name="Light List Accent 5" w:uiPriority="61"/>
+    <w:lsdException w:name="Light Grid Accent 5" w:uiPriority="62"/>
+    <w:lsdException w:name="Medium Shading 1 Accent 5" w:uiPriority="63"/>
+    <w:lsdException w:name="Medium Shading 2 Accent 5" w:uiPriority="64"/>
+    <w:lsdException w:name="Medium List 1 Accent 5" w:uiPriority="65"/>
+    <w:lsdException w:name="Medium List 2 Accent 5" w:uiPriority="66"/>
+    <w:lsdException w:name="Medium Grid 1 Accent 5" w:uiPriority="67"/>
+    <w:lsdException w:name="Medium Grid 2 Accent 5" w:uiPriority="68"/>
+    <w:lsdException w:name="Medium Grid 3 Accent 5" w:uiPriority="69"/>
+    <w:lsdException w:name="Dark List Accent 5" w:uiPriority="70"/>
+    <w:lsdException w:name="Colorful Shading Accent 5" w:uiPriority="71"/>
+    <w:lsdException w:name="Colorful List Accent 5" w:uiPriority="72"/>
+    <w:lsdException w:name="Colorful Grid Accent 5" w:uiPriority="73"/>
+    <w:lsdException w:name="Light Shading Accent 6" w:uiPriority="60"/>
+    <w:lsdException w:name="Light List Accent 6" w:uiPriority="61"/>
+    <w:lsdException w:name="Light Grid Accent 6" w:uiPriority="62"/>
+    <w:lsdException w:name="Medium Shading 1 Accent 6" w:uiPriority="63"/>
+    <w:lsdException w:name="Medium Shading 2 Accent 6" w:uiPriority="64"/>
+    <w:lsdException w:name="Medium List 1 Accent 6" w:uiPriority="65"/>
+    <w:lsdException w:name="Medium List 2 Accent 6" w:uiPriority="66"/>
+    <w:lsdException w:name="Medium Grid 1 Accent 6" w:uiPriority="67"/>
+    <w:lsdException w:name="Medium Grid 2 Accent 6" w:uiPriority="68"/>
+    <w:lsdException w:name="Medium Grid 3 Accent 6" w:uiPriority="69"/>
+    <w:lsdException w:name="Dark List Accent 6" w:uiPriority="70"/>
+    <w:lsdException w:name="Colorful Shading Accent 6" w:uiPriority="71"/>
+    <w:lsdException w:name="Colorful List Accent 6" w:uiPriority="72"/>
+    <w:lsdException w:name="Colorful Grid Accent 6" w:uiPriority="73"/>
+    <w:lsdException w:name="Subtle Emphasis" w:uiPriority="19" w:qFormat="1"/>
+    <w:lsdException w:name="Intense Emphasis" w:uiPriority="21" w:qFormat="1"/>
+    <w:lsdException w:name="Subtle Reference" w:uiPriority="31" w:qFormat="1"/>
+    <w:lsdException w:name="Intense Reference" w:uiPriority="32" w:qFormat="1"/>
+    <w:lsdException w:name="Book Title" w:uiPriority="33" w:qFormat="1"/>
+    <w:lsdException w:name="Bibliography" w:semiHidden="1" w:uiPriority="37" w:unhideWhenUsed="1"/>
+    <w:lsdException w:name="TOC Heading" w:semiHidden="1" w:uiPriority="39" w:unhideWhenUsed="1" w:qFormat="1"/>
+    <w:lsdException w:name="Plain Table 1" w:uiPriority="41"/>
+    <w:lsdException w:name="Plain Table 2" w:uiPriority="42"/>
+    <w:lsdException w:name="Plain Table 3" w:uiPriority="43"/>
+    <w:lsdException w:name="Plain Table 4" w:uiPriority="44"/>
+    <w:lsdException w:name="Plain Table 5" w:uiPriority="45"/>
+    <w:lsdException w:name="Grid Table Light" w:uiPriority="40"/>
+    <w:lsdException w:name="Grid Table 1 Light" w:uiPriority="46"/>
+    <w:lsdException w:name="Grid Table 2" w:uiPriority="47"/>
+    <w:lsdException w:name="Grid Table 3" w:uiPriority="48"/>
+    <w:lsdException w:name="Grid Table 4" w:uiPriority="49"/>
+    <w:lsdException w:name="Grid Table 5 Dark" w:uiPriority="50"/>
+    <w:lsdException w:name="Grid Table 6 Colorful" w:uiPriority="51"/>
+    <w:lsdException w:name="Grid Table 7 Colorful" w:uiPriority="52"/>
+    <w:lsdException w:name="Grid Table 1 Light Accent 1" w:uiPriority="46"/>
+    <w:lsdException w:name="Grid Table 2 Accent 1" w:uiPriority="47"/>
+    <w:lsdException w:name="Grid Table 3 Accent 1" w:uiPriority="48"/>
+    <w:lsdException w:name="Grid Table 4 Accent 1" w:uiPriority="49"/>
+    <w:lsdException w:name="Grid Table 5 Dark Accent 1" w:uiPriority="50"/>
+    <w:lsdException w:name="Grid Table 6 Colorful Accent 1" w:uiPriority="51"/>
+    <w:lsdException w:name="Grid Table 7 Colorful Accent 1" w:uiPriority="52"/>
+    <w:lsdException w:name="Grid Table 1 Light Accent 2" w:uiPriority="46"/>
+    <w:lsdException w:name="Grid Table 2 Accent 2" w:uiPriority="47"/>
+    <w:lsdException w:name="Grid Table 3 Accent 2" w:uiPriority="48"/>
+    <w:lsdException w:name="Grid Table 4 Accent 2" w:uiPriority="49"/>
+    <w:lsdException w:name="Grid Table 5 Dark Accent 2" w:uiPriority="50"/>
+    <w:lsdException w:name="Grid Table 6 Colorful Accent 2" w:uiPriority="51"/>
+    <w:lsdException w:name="Grid Table 7 Colorful Accent 2" w:uiPriority="52"/>
+    <w:lsdException w:name="Grid Table 1 Light Accent 3" w:uiPriority="46"/>
+    <w:lsdException w:name="Grid Table 2 Accent 3" w:uiPriority="47"/>
+    <w:lsdException w:name="Grid Table 3 Accent 3" w:uiPriority="48"/>
+    <w:lsdException w:name="Grid Table 4 Accent 3" w:uiPriority="49"/>
+    <w:lsdException w:name="Grid Table 5 Dark Accent 3" w:uiPriority="50"/>
+    <w:lsdException w:name="Grid Table 6 Colorful Accent 3" w:uiPriority="51"/>
+    <w:lsdException w:name="Grid Table 7 Colorful Accent 3" w:uiPriority="52"/>
+    <w:lsdException w:name="Grid Table 1 Light Accent 4" w:uiPriority="46"/>
+    <w:lsdException w:name="Grid Table 2 Accent 4" w:uiPriority="47"/>
+    <w:lsdException w:name="Grid Table 3 Accent 4" w:uiPriority="48"/>
+    <w:lsdException w:name="Grid Table 4 Accent 4" w:uiPriority="49"/>
+    <w:lsdException w:name="Grid Table 5 Dark Accent 4" w:uiPriority="50"/>
+    <w:lsdException w:name="Grid Table 6 Colorful Accent 4" w:uiPriority="51"/>
+    <w:lsdException w:name="Grid Table 7 Colorful Accent 4" w:uiPriority="52"/>
+    <w:lsdException w:name="Grid Table 1 Light Accent 5" w:uiPriority="46"/>
+    <w:lsdException w:name="Grid Table 2 Accent 5" w:uiPriority="47"/>
+    <w:lsdException w:name="Grid Table 3 Accent 5" w:uiPriority="48"/>
+    <w:lsdException w:name="Grid Table 4 Accent 5" w:uiPriority="49"/>
+    <w:lsdException w:name="Grid Table 5 Dark Accent 5" w:uiPriority="50"/>
+    <w:lsdException w:name="Grid Table 6 Colorful Accent 5" w:uiPriority="51"/>
+    <w:lsdException w:name="Grid Table 7 Colorful Accent 5" w:uiPriority="52"/>
+    <w:lsdException w:name="Grid Table 1 Light Accent 6" w:uiPriority="46"/>
+    <w:lsdException w:name="Grid Table 2 Accent 6" w:uiPriority="47"/>
+    <w:lsdException w:name="Grid Table 3 Accent 6" w:uiPriority="48"/>
+    <w:lsdException w:name="Grid Table 4 Accent 6" w:uiPriority="49"/>
+    <w:lsdException w:name="Grid Table 5 Dark Accent 6" w:uiPriority="50"/>
+    <w:lsdException w:name="Grid Table 6 Colorful Accent 6" w:uiPriority="51"/>
+    <w:lsdException w:name="Grid Table 7 Colorful Accent 6" w:uiPriority="52"/>
+    <w:lsdException w:name="List Table 1 Light" w:uiPriority="46"/>
+    <w:lsdException w:name="List Table 2" w:uiPriority="47"/>
+    <w:lsdException w:name="List Table 3" w:uiPriority="48"/>
+    <w:lsdException w:name="List Table 4" w:uiPriority="49"/>
+    <w:lsdException w:name="List Table 5 Dark" w:uiPriority="50"/>
+    <w:lsdException w:name="List Table 6 Colorful" w:uiPriority="51"/>
+    <w:lsdException w:name="List Table 7 Colorful" w:uiPriority="52"/>
+    <w:lsdException w:name="List Table 1 Light Accent 1" w:uiPriority="46"/>
+    <w:lsdException w:name="List Table 2 Accent 1" w:uiPriority="47"/>
+    <w:lsdException w:name="List Table 3 Accent 1" w:uiPriority="48"/>
+    <w:lsdException w:name="List Table 4 Accent 1" w:uiPriority="49"/>
+    <w:lsdException w:name="List Table 5 Dark Accent 1" w:uiPriority="50"/>
+    <w:lsdException w:name="List Table 6 Colorful Accent 1" w:uiPriority="51"/>
+    <w:lsdException w:name="List Table 7 Colorful Accent 1" w:uiPriority="52"/>
+    <w:lsdException w:name="List Table 1 Light Accent 2" w:uiPriority="46"/>
+    <w:lsdException w:name="List Table 2 Accent 2" w:uiPriority="47"/>
+    <w:lsdException w:name="List Table 3 Accent 2" w:uiPriority="48"/>
+    <w:lsdException w:name="List Table 4 Accent 2" w:uiPriority="49"/>
+    <w:lsdException w:name="List Table 5 Dark Accent 2" w:uiPriority="50"/>
+    <w:lsdException w:name="List Table 6 Colorful Accent 2" w:uiPriority="51"/>
+    <w:lsdException w:name="List Table 7 Colorful Accent 2" w:uiPriority="52"/>
+    <w:lsdException w:name="List Table 1 Light Accent 3" w:uiPriority="46"/>
+    <w:lsdException w:name="List Table 2 Accent 3" w:uiPriority="47"/>
+    <w:lsdException w:name="List Table 3 Accent 3" w:uiPriority="48"/>
+    <w:lsdException w:name="List Table 4 Accent 3" w:uiPriority="49"/>
+    <w:lsdException w:name="List Table 5 Dark Accent 3" w:uiPriority="50"/>
+    <w:lsdException w:name="List Table 6 Colorful Accent 3" w:uiPriority="51"/>
+    <w:lsdException w:name="List Table 7 Colorful Accent 3" w:uiPriority="52"/>
+    <w:lsdException w:name="List Table 1 Light Accent 4" w:uiPriority="46"/>
+    <w:lsdException w:name="List Table 2 Accent 4" w:uiPriority="47"/>
+    <w:lsdException w:name="List Table 3 Accent 4" w:uiPriority="48"/>
+    <w:lsdException w:name="List Table 4 Accent 4" w:uiPriority="49"/>
+    <w:lsdException w:name="List Table 5 Dark Accent 4" w:uiPriority="50"/>
+    <w:lsdException w:name="List Table 6 Colorful Accent 4" w:uiPriority="51"/>
+    <w:lsdException w:name="List Table 7 Colorful Accent 4" w:uiPriority="52"/>
+    <w:lsdException w:name="List Table 1 Light Accent 5" w:uiPriority="46"/>
+    <w:lsdException w:name="List Table 2 Accent 5" w:uiPriority="47"/>
+    <w:lsdException w:name="List Table 3 Accent 5" w:uiPriority="48"/>
+    <w:lsdException w:name="List Table 4 Accent 5" w:uiPriority="49"/>
+    <w:lsdException w:name="List Table 5 Dark Accent 5" w:uiPriority="50"/>
+    <w:lsdException w:name="List Table 6 Colorful Accent 5" w:uiPriority="51"/>
+    <w:lsdException w:name="List Table 7 Colorful Accent 5" w:uiPriority="52"/>
+    <w:lsdException w:name="List Table 1 Light Accent 6" w:uiPriority="46"/>
+    <w:lsdException w:name="List Table 2 Accent 6" w:uiPriority="47"/>
+    <w:lsdException w:name="List Table 3 Accent 6" w:uiPriority="48"/>
+    <w:lsdException w:name="List Table 4 Accent 6" w:uiPriority="49"/>
+    <w:lsdException w:name="List Table 5 Dark Accent 6" w:uiPriority="50"/>
+    <w:lsdException w:name="List Table 6 Colorful Accent 6" w:uiPriority="51"/>
+    <w:lsdException w:name="List Table 7 Colorful Accent 6" w:uiPriority="52"/>
+    <w:lsdException w:name="Mention" w:semiHidden="1" w:unhideWhenUsed="1"/>
+    <w:lsdException w:name="Smart Hyperlink" w:semiHidden="1" w:unhideWhenUsed="1"/>
+    <w:lsdException w:name="Hashtag" w:semiHidden="1" w:unhideWhenUsed="1"/>
+    <w:lsdException w:name="Unresolved Mention" w:semiHidden="1" w:unhideWhenUsed="1"/>
+    <w:lsdException w:name="Smart Link" w:semiHidden="1" w:unhideWhenUsed="1"/>
   </w:latentStyles>
   <w:style w:type="paragraph" w:default="1" w:styleId="Normal">
     <w:name w:val="Normal"/>

</xml_diff>